<commit_message>
chore: add all pending changes from refactoring
</commit_message>
<xml_diff>
--- a/tanml/report/templates/report_template_cls.docx
+++ b/tanml/report/templates/report_template_cls.docx
@@ -7,10 +7,10 @@
         <w:pBdr>
           <w:bottom w:val="single" w:sz="8" w:space="4" w:color="4F81BD"/>
         </w:pBdr>
-        <w:spacing w:after="300" w:line="240" w:lineRule="auto"/>
+        <w:spacing w:after="300"/>
         <w:contextualSpacing/>
         <w:rPr>
-          <w:rFonts w:ascii="Calibri" w:eastAsia="MS Gothic" w:hAnsi="Calibri" w:cs="Times New Roman"/>
+          <w:rFonts w:ascii="Calibri" w:eastAsia="MS Gothic" w:hAnsi="Calibri"/>
           <w:color w:val="17365D"/>
           <w:spacing w:val="5"/>
           <w:kern w:val="28"/>
@@ -20,7 +20,7 @@
       </w:pPr>
       <w:r>
         <w:rPr>
-          <w:rFonts w:ascii="Calibri" w:eastAsia="MS Gothic" w:hAnsi="Calibri" w:cs="Times New Roman"/>
+          <w:rFonts w:ascii="Calibri" w:eastAsia="MS Gothic" w:hAnsi="Calibri"/>
           <w:color w:val="17365D"/>
           <w:spacing w:val="5"/>
           <w:kern w:val="28"/>
@@ -33,26 +33,26 @@
     <w:p>
       <w:pPr>
         <w:rPr>
-          <w:rFonts w:ascii="Cambria" w:eastAsia="MS Mincho" w:hAnsi="Cambria" w:cs="Times New Roman"/>
-        </w:rPr>
-      </w:pPr>
-      <w:r>
-        <w:rPr>
-          <w:rFonts w:ascii="Cambria" w:eastAsia="MS Mincho" w:hAnsi="Cambria" w:cs="Times New Roman"/>
+          <w:rFonts w:ascii="Cambria" w:eastAsia="MS Mincho" w:hAnsi="Cambria"/>
+        </w:rPr>
+      </w:pPr>
+      <w:r>
+        <w:rPr>
+          <w:rFonts w:ascii="Cambria" w:eastAsia="MS Mincho" w:hAnsi="Cambria"/>
         </w:rPr>
         <w:t>Generated on: {{</w:t>
       </w:r>
       <w:proofErr w:type="spellStart"/>
       <w:r>
         <w:rPr>
-          <w:rFonts w:ascii="Cambria" w:eastAsia="MS Mincho" w:hAnsi="Cambria" w:cs="Times New Roman"/>
+          <w:rFonts w:ascii="Cambria" w:eastAsia="MS Mincho" w:hAnsi="Cambria"/>
         </w:rPr>
         <w:t>validation_date</w:t>
       </w:r>
       <w:proofErr w:type="spellEnd"/>
       <w:r>
         <w:rPr>
-          <w:rFonts w:ascii="Cambria" w:eastAsia="MS Mincho" w:hAnsi="Cambria" w:cs="Times New Roman"/>
+          <w:rFonts w:ascii="Cambria" w:eastAsia="MS Mincho" w:hAnsi="Cambria"/>
         </w:rPr>
         <w:t>}}</w:t>
       </w:r>
@@ -60,26 +60,26 @@
     <w:p>
       <w:pPr>
         <w:rPr>
-          <w:rFonts w:ascii="Cambria" w:eastAsia="MS Mincho" w:hAnsi="Cambria" w:cs="Times New Roman"/>
-        </w:rPr>
-      </w:pPr>
-      <w:r>
-        <w:rPr>
-          <w:rFonts w:ascii="Cambria" w:eastAsia="MS Mincho" w:hAnsi="Cambria" w:cs="Times New Roman"/>
+          <w:rFonts w:ascii="Cambria" w:eastAsia="MS Mincho" w:hAnsi="Cambria"/>
+        </w:rPr>
+      </w:pPr>
+      <w:r>
+        <w:rPr>
+          <w:rFonts w:ascii="Cambria" w:eastAsia="MS Mincho" w:hAnsi="Cambria"/>
         </w:rPr>
         <w:t>Validated by: {{</w:t>
       </w:r>
       <w:proofErr w:type="spellStart"/>
       <w:r>
         <w:rPr>
-          <w:rFonts w:ascii="Cambria" w:eastAsia="MS Mincho" w:hAnsi="Cambria" w:cs="Times New Roman"/>
+          <w:rFonts w:ascii="Cambria" w:eastAsia="MS Mincho" w:hAnsi="Cambria"/>
         </w:rPr>
         <w:t>validated_by</w:t>
       </w:r>
       <w:proofErr w:type="spellEnd"/>
       <w:r>
         <w:rPr>
-          <w:rFonts w:ascii="Cambria" w:eastAsia="MS Mincho" w:hAnsi="Cambria" w:cs="Times New Roman"/>
+          <w:rFonts w:ascii="Cambria" w:eastAsia="MS Mincho" w:hAnsi="Cambria"/>
         </w:rPr>
         <w:t>}}</w:t>
       </w:r>
@@ -87,52 +87,38 @@
     <w:p>
       <w:pPr>
         <w:rPr>
-          <w:rFonts w:ascii="Cambria" w:eastAsia="MS Mincho" w:hAnsi="Cambria" w:cs="Times New Roman"/>
-        </w:rPr>
-      </w:pPr>
-      <w:r>
-        <w:rPr>
-          <w:rFonts w:ascii="Cambria" w:eastAsia="MS Mincho" w:hAnsi="Cambria" w:cs="Times New Roman"/>
-        </w:rPr>
-        <w:t xml:space="preserve">Model </w:t>
-      </w:r>
-      <w:proofErr w:type="gramStart"/>
-      <w:r>
-        <w:rPr>
-          <w:rFonts w:ascii="Cambria" w:eastAsia="MS Mincho" w:hAnsi="Cambria" w:cs="Times New Roman"/>
-        </w:rPr>
-        <w:t>File:</w:t>
-      </w:r>
-      <w:r>
-        <w:rPr>
-          <w:rFonts w:ascii="Cambria" w:eastAsia="MS Mincho" w:hAnsi="Cambria" w:cs="Times New Roman"/>
+          <w:rFonts w:ascii="Cambria" w:eastAsia="MS Mincho" w:hAnsi="Cambria"/>
+        </w:rPr>
+      </w:pPr>
+      <w:r>
+        <w:rPr>
+          <w:rFonts w:ascii="Cambria" w:eastAsia="MS Mincho" w:hAnsi="Cambria"/>
+        </w:rPr>
+        <w:t>Model File:</w:t>
+      </w:r>
+      <w:r>
+        <w:rPr>
+          <w:rFonts w:ascii="Cambria" w:eastAsia="MS Mincho" w:hAnsi="Cambria"/>
         </w:rPr>
         <w:t xml:space="preserve"> </w:t>
       </w:r>
       <w:r>
         <w:rPr>
-          <w:rFonts w:ascii="Cambria" w:eastAsia="MS Mincho" w:hAnsi="Cambria" w:cs="Times New Roman"/>
+          <w:rFonts w:ascii="Cambria" w:eastAsia="MS Mincho" w:hAnsi="Cambria"/>
         </w:rPr>
         <w:t>{{</w:t>
       </w:r>
       <w:proofErr w:type="spellStart"/>
       <w:r>
         <w:rPr>
-          <w:rFonts w:ascii="Cambria" w:eastAsia="MS Mincho" w:hAnsi="Cambria" w:cs="Times New Roman"/>
-        </w:rPr>
-        <w:t>model</w:t>
-      </w:r>
-      <w:proofErr w:type="gramEnd"/>
-      <w:r>
-        <w:rPr>
-          <w:rFonts w:ascii="Cambria" w:eastAsia="MS Mincho" w:hAnsi="Cambria" w:cs="Times New Roman"/>
-        </w:rPr>
-        <w:t>_path</w:t>
+          <w:rFonts w:ascii="Cambria" w:eastAsia="MS Mincho" w:hAnsi="Cambria"/>
+        </w:rPr>
+        <w:t>model_path</w:t>
       </w:r>
       <w:proofErr w:type="spellEnd"/>
       <w:r>
         <w:rPr>
-          <w:rFonts w:ascii="Cambria" w:eastAsia="MS Mincho" w:hAnsi="Cambria" w:cs="Times New Roman"/>
+          <w:rFonts w:ascii="Cambria" w:eastAsia="MS Mincho" w:hAnsi="Cambria"/>
         </w:rPr>
         <w:t>}}</w:t>
       </w:r>
@@ -140,34 +126,26 @@
     <w:p>
       <w:pPr>
         <w:rPr>
-          <w:rFonts w:ascii="Cambria" w:eastAsia="MS Mincho" w:hAnsi="Cambria" w:cs="Times New Roman"/>
-        </w:rPr>
-      </w:pPr>
-      <w:proofErr w:type="gramStart"/>
-      <w:r>
-        <w:rPr>
-          <w:rFonts w:ascii="Cambria" w:eastAsia="MS Mincho" w:hAnsi="Cambria" w:cs="Times New Roman"/>
+          <w:rFonts w:ascii="Cambria" w:eastAsia="MS Mincho" w:hAnsi="Cambria"/>
+        </w:rPr>
+      </w:pPr>
+      <w:r>
+        <w:rPr>
+          <w:rFonts w:ascii="Cambria" w:eastAsia="MS Mincho" w:hAnsi="Cambria"/>
         </w:rPr>
         <w:t>Task: {{</w:t>
       </w:r>
       <w:proofErr w:type="spellStart"/>
       <w:r>
         <w:rPr>
-          <w:rFonts w:ascii="Cambria" w:eastAsia="MS Mincho" w:hAnsi="Cambria" w:cs="Times New Roman"/>
-        </w:rPr>
-        <w:t>task</w:t>
-      </w:r>
-      <w:proofErr w:type="gramEnd"/>
-      <w:r>
-        <w:rPr>
-          <w:rFonts w:ascii="Cambria" w:eastAsia="MS Mincho" w:hAnsi="Cambria" w:cs="Times New Roman"/>
-        </w:rPr>
-        <w:t>_type</w:t>
+          <w:rFonts w:ascii="Cambria" w:eastAsia="MS Mincho" w:hAnsi="Cambria"/>
+        </w:rPr>
+        <w:t>task_type</w:t>
       </w:r>
       <w:proofErr w:type="spellEnd"/>
       <w:r>
         <w:rPr>
-          <w:rFonts w:ascii="Cambria" w:eastAsia="MS Mincho" w:hAnsi="Cambria" w:cs="Times New Roman"/>
+          <w:rFonts w:ascii="Cambria" w:eastAsia="MS Mincho" w:hAnsi="Cambria"/>
         </w:rPr>
         <w:t>}}</w:t>
       </w:r>
@@ -188,9 +166,12 @@
       </w:sdtPr>
       <w:sdtEndPr>
         <w:rPr>
+          <w:rFonts w:ascii="Times New Roman" w:eastAsia="Times New Roman" w:hAnsi="Times New Roman" w:cs="Times New Roman"/>
           <w:b/>
           <w:bCs/>
           <w:noProof/>
+          <w:sz w:val="24"/>
+          <w:szCs w:val="24"/>
         </w:rPr>
       </w:sdtEndPr>
       <w:sdtContent>
@@ -3364,14 +3345,14 @@
     <w:p>
       <w:pPr>
         <w:rPr>
-          <w:rFonts w:ascii="Cambria" w:eastAsia="MS Mincho" w:hAnsi="Cambria" w:cs="Times New Roman"/>
-        </w:rPr>
-      </w:pPr>
-    </w:p>
-    <w:p>
-      <w:pPr>
-        <w:rPr>
-          <w:rFonts w:ascii="Cambria" w:eastAsia="MS Mincho" w:hAnsi="Cambria" w:cs="Times New Roman"/>
+          <w:rFonts w:ascii="Cambria" w:eastAsia="MS Mincho" w:hAnsi="Cambria"/>
+        </w:rPr>
+      </w:pPr>
+    </w:p>
+    <w:p>
+      <w:pPr>
+        <w:rPr>
+          <w:rFonts w:ascii="Cambria" w:eastAsia="MS Mincho" w:hAnsi="Cambria"/>
         </w:rPr>
       </w:pPr>
     </w:p>
@@ -3379,12 +3360,12 @@
       <w:pPr>
         <w:spacing w:after="160" w:line="278" w:lineRule="auto"/>
         <w:rPr>
-          <w:rFonts w:ascii="Cambria" w:eastAsia="MS Mincho" w:hAnsi="Cambria" w:cs="Times New Roman"/>
-        </w:rPr>
-      </w:pPr>
-      <w:r>
-        <w:rPr>
-          <w:rFonts w:ascii="Cambria" w:eastAsia="MS Mincho" w:hAnsi="Cambria" w:cs="Times New Roman"/>
+          <w:rFonts w:ascii="Cambria" w:eastAsia="MS Mincho" w:hAnsi="Cambria"/>
+        </w:rPr>
+      </w:pPr>
+      <w:r>
+        <w:rPr>
+          <w:rFonts w:ascii="Cambria" w:eastAsia="MS Mincho" w:hAnsi="Cambria"/>
         </w:rPr>
         <w:br w:type="page"/>
       </w:r>
@@ -3407,14 +3388,9 @@
         <w:ind w:left="720"/>
       </w:pPr>
       <w:r>
-        <w:t xml:space="preserve">Model </w:t>
-      </w:r>
-      <w:proofErr w:type="gramStart"/>
-      <w:r>
-        <w:t>Type: {{</w:t>
+        <w:t>Model Type: {{</w:t>
       </w:r>
       <w:proofErr w:type="spellStart"/>
-      <w:proofErr w:type="gramEnd"/>
       <w:r>
         <w:t>ModelMetaCheck.model_type</w:t>
       </w:r>
@@ -3428,14 +3404,9 @@
         <w:ind w:left="720"/>
       </w:pPr>
       <w:r>
-        <w:t xml:space="preserve">Feature </w:t>
-      </w:r>
-      <w:proofErr w:type="gramStart"/>
-      <w:r>
-        <w:t>Count: {{</w:t>
+        <w:t>Feature Count: {{</w:t>
       </w:r>
       <w:proofErr w:type="spellStart"/>
-      <w:proofErr w:type="gramEnd"/>
       <w:r>
         <w:t>ModelMetaCheck.n_features</w:t>
       </w:r>
@@ -3449,14 +3420,9 @@
         <w:ind w:left="720"/>
       </w:pPr>
       <w:r>
-        <w:t xml:space="preserve">Feature </w:t>
-      </w:r>
-      <w:proofErr w:type="gramStart"/>
-      <w:r>
-        <w:t>Names: {{</w:t>
+        <w:t>Feature Names: {{</w:t>
       </w:r>
       <w:proofErr w:type="spellStart"/>
-      <w:proofErr w:type="gramEnd"/>
       <w:r>
         <w:t>ModelMetaCheck.feature_names</w:t>
       </w:r>
@@ -3470,14 +3436,9 @@
         <w:ind w:left="720"/>
       </w:pPr>
       <w:r>
-        <w:t xml:space="preserve">Training </w:t>
-      </w:r>
-      <w:proofErr w:type="gramStart"/>
-      <w:r>
-        <w:t>Rows: {{</w:t>
+        <w:t>Training Rows: {{</w:t>
       </w:r>
       <w:proofErr w:type="spellStart"/>
-      <w:proofErr w:type="gramEnd"/>
       <w:r>
         <w:t>ModelMetaCheck.n_train_rows</w:t>
       </w:r>
@@ -3491,14 +3452,9 @@
         <w:ind w:left="720"/>
       </w:pPr>
       <w:r>
-        <w:t xml:space="preserve">Target </w:t>
-      </w:r>
-      <w:proofErr w:type="gramStart"/>
-      <w:r>
-        <w:t>Balance: {{</w:t>
+        <w:t>Target Balance: {{</w:t>
       </w:r>
       <w:proofErr w:type="spellStart"/>
-      <w:proofErr w:type="gramEnd"/>
       <w:r>
         <w:t>ModelMetaCheck.target_balance</w:t>
       </w:r>
@@ -3521,35 +3477,1067 @@
     </w:p>
     <w:p>
       <w:pPr>
+        <w:shd w:val="clear" w:color="auto" w:fill="FFFFFF"/>
+        <w:rPr>
+          <w:rFonts w:ascii="Courier New" w:hAnsi="Courier New" w:cs="Courier New"/>
+          <w:color w:val="E5E7EB"/>
+          <w:sz w:val="17"/>
+          <w:szCs w:val="17"/>
+        </w:rPr>
+      </w:pPr>
+      <w:r>
+        <w:rPr>
+          <w:rFonts w:ascii="Courier New" w:hAnsi="Courier New" w:cs="Courier New"/>
+          <w:color w:val="3B3B3B"/>
+          <w:sz w:val="17"/>
+          <w:szCs w:val="17"/>
+          <w:bdr w:val="single" w:sz="2" w:space="0" w:color="C0C1C6" w:frame="1"/>
+        </w:rPr>
+        <w:t xml:space="preserve">{% if </w:t>
+      </w:r>
+      <w:proofErr w:type="spellStart"/>
+      <w:r>
+        <w:rPr>
+          <w:rFonts w:ascii="Courier New" w:hAnsi="Courier New" w:cs="Courier New"/>
+          <w:color w:val="3B3B3B"/>
+          <w:sz w:val="17"/>
+          <w:szCs w:val="17"/>
+          <w:bdr w:val="single" w:sz="2" w:space="0" w:color="C0C1C6" w:frame="1"/>
+        </w:rPr>
+        <w:t>use_cv</w:t>
+      </w:r>
+      <w:proofErr w:type="spellEnd"/>
+      <w:r>
+        <w:rPr>
+          <w:rFonts w:ascii="Courier New" w:hAnsi="Courier New" w:cs="Courier New"/>
+          <w:color w:val="3B3B3B"/>
+          <w:sz w:val="17"/>
+          <w:szCs w:val="17"/>
+          <w:bdr w:val="single" w:sz="2" w:space="0" w:color="C0C1C6" w:frame="1"/>
+        </w:rPr>
+        <w:t xml:space="preserve"> %}</w:t>
+      </w:r>
+    </w:p>
+    <w:p>
+      <w:pPr>
+        <w:shd w:val="clear" w:color="auto" w:fill="FFFFFF"/>
+        <w:rPr>
+          <w:rFonts w:ascii="Courier New" w:hAnsi="Courier New" w:cs="Courier New"/>
+          <w:color w:val="E5E7EB"/>
+          <w:sz w:val="17"/>
+          <w:szCs w:val="17"/>
+        </w:rPr>
+      </w:pPr>
+    </w:p>
+    <w:p/>
+    <w:p>
+      <w:pPr>
         <w:pStyle w:val="Heading3"/>
       </w:pPr>
+      <w:r>
+        <w:t>CV Performance Summary</w:t>
+      </w:r>
+    </w:p>
+    <w:tbl>
+      <w:tblPr>
+        <w:tblStyle w:val="TableGrid"/>
+        <w:tblW w:w="0" w:type="auto"/>
+        <w:tblLook w:val="04A0" w:firstRow="1" w:lastRow="0" w:firstColumn="1" w:lastColumn="0" w:noHBand="0" w:noVBand="1"/>
+      </w:tblPr>
+      <w:tblGrid>
+        <w:gridCol w:w="686"/>
+        <w:gridCol w:w="1695"/>
+        <w:gridCol w:w="1518"/>
+        <w:gridCol w:w="1577"/>
+        <w:gridCol w:w="1577"/>
+        <w:gridCol w:w="1577"/>
+      </w:tblGrid>
+      <w:tr>
+        <w:tc>
+          <w:tcPr>
+            <w:tcW w:w="1440" w:type="dxa"/>
+          </w:tcPr>
+          <w:p>
+            <w:r>
+              <w:t>Metric</w:t>
+            </w:r>
+          </w:p>
+        </w:tc>
+        <w:tc>
+          <w:tcPr>
+            <w:tcW w:w="1440" w:type="dxa"/>
+          </w:tcPr>
+          <w:p>
+            <w:r>
+              <w:t>Mean</w:t>
+            </w:r>
+          </w:p>
+        </w:tc>
+        <w:tc>
+          <w:tcPr>
+            <w:tcW w:w="1440" w:type="dxa"/>
+          </w:tcPr>
+          <w:p>
+            <w:r>
+              <w:t>Std</w:t>
+            </w:r>
+          </w:p>
+        </w:tc>
+        <w:tc>
+          <w:tcPr>
+            <w:tcW w:w="1440" w:type="dxa"/>
+          </w:tcPr>
+          <w:p>
+            <w:r>
+              <w:t>P05</w:t>
+            </w:r>
+          </w:p>
+        </w:tc>
+        <w:tc>
+          <w:tcPr>
+            <w:tcW w:w="1440" w:type="dxa"/>
+          </w:tcPr>
+          <w:p>
+            <w:r>
+              <w:t>P50</w:t>
+            </w:r>
+          </w:p>
+        </w:tc>
+        <w:tc>
+          <w:tcPr>
+            <w:tcW w:w="1440" w:type="dxa"/>
+          </w:tcPr>
+          <w:p>
+            <w:r>
+              <w:t>P95</w:t>
+            </w:r>
+          </w:p>
+        </w:tc>
+      </w:tr>
+      <w:tr>
+        <w:tc>
+          <w:tcPr>
+            <w:tcW w:w="1440" w:type="dxa"/>
+          </w:tcPr>
+          <w:p>
+            <w:r>
+              <w:t>AUC-ROC</w:t>
+            </w:r>
+          </w:p>
+        </w:tc>
+        <w:tc>
+          <w:tcPr>
+            <w:tcW w:w="1440" w:type="dxa"/>
+          </w:tcPr>
+          <w:p>
+            <w:r>
+              <w:t>{{cv.auc.mean}}</w:t>
+            </w:r>
+          </w:p>
+        </w:tc>
+        <w:tc>
+          <w:tcPr>
+            <w:tcW w:w="1440" w:type="dxa"/>
+          </w:tcPr>
+          <w:p>
+            <w:r>
+              <w:t>{{cv.auc.std}}</w:t>
+            </w:r>
+          </w:p>
+        </w:tc>
+        <w:tc>
+          <w:tcPr>
+            <w:tcW w:w="1440" w:type="dxa"/>
+          </w:tcPr>
+          <w:p>
+            <w:r>
+              <w:t>{{cv.auc.p05}}</w:t>
+            </w:r>
+          </w:p>
+        </w:tc>
+        <w:tc>
+          <w:tcPr>
+            <w:tcW w:w="1440" w:type="dxa"/>
+          </w:tcPr>
+          <w:p>
+            <w:r>
+              <w:t>{{cv.auc.p50}}</w:t>
+            </w:r>
+          </w:p>
+        </w:tc>
+        <w:tc>
+          <w:tcPr>
+            <w:tcW w:w="1440" w:type="dxa"/>
+          </w:tcPr>
+          <w:p>
+            <w:r>
+              <w:t>{{cv.auc.p95}}</w:t>
+            </w:r>
+          </w:p>
+        </w:tc>
+      </w:tr>
+      <w:tr>
+        <w:tc>
+          <w:tcPr>
+            <w:tcW w:w="1440" w:type="dxa"/>
+          </w:tcPr>
+          <w:p>
+            <w:r>
+              <w:t>PR AUC</w:t>
+            </w:r>
+          </w:p>
+        </w:tc>
+        <w:tc>
+          <w:tcPr>
+            <w:tcW w:w="1440" w:type="dxa"/>
+          </w:tcPr>
+          <w:p>
+            <w:r>
+              <w:t>{{cv.pr_auc.mean}}</w:t>
+            </w:r>
+          </w:p>
+        </w:tc>
+        <w:tc>
+          <w:tcPr>
+            <w:tcW w:w="1440" w:type="dxa"/>
+          </w:tcPr>
+          <w:p>
+            <w:r>
+              <w:t>{{cv.pr_auc.std}}</w:t>
+            </w:r>
+          </w:p>
+        </w:tc>
+        <w:tc>
+          <w:tcPr>
+            <w:tcW w:w="1440" w:type="dxa"/>
+          </w:tcPr>
+          <w:p>
+            <w:r>
+              <w:t>{{cv.pr_auc.p05}}</w:t>
+            </w:r>
+          </w:p>
+        </w:tc>
+        <w:tc>
+          <w:tcPr>
+            <w:tcW w:w="1440" w:type="dxa"/>
+          </w:tcPr>
+          <w:p>
+            <w:r>
+              <w:t>{{cv.pr_auc.p50}}</w:t>
+            </w:r>
+          </w:p>
+        </w:tc>
+        <w:tc>
+          <w:tcPr>
+            <w:tcW w:w="1440" w:type="dxa"/>
+          </w:tcPr>
+          <w:p>
+            <w:r>
+              <w:t>{{cv.pr_auc.p95}}</w:t>
+            </w:r>
+          </w:p>
+        </w:tc>
+      </w:tr>
+      <w:tr>
+        <w:tc>
+          <w:tcPr>
+            <w:tcW w:w="1440" w:type="dxa"/>
+          </w:tcPr>
+          <w:p>
+            <w:r>
+              <w:t>KS</w:t>
+            </w:r>
+          </w:p>
+        </w:tc>
+        <w:tc>
+          <w:tcPr>
+            <w:tcW w:w="1440" w:type="dxa"/>
+          </w:tcPr>
+          <w:p>
+            <w:r>
+              <w:t>{{cv.ks.mean}}</w:t>
+            </w:r>
+          </w:p>
+        </w:tc>
+        <w:tc>
+          <w:tcPr>
+            <w:tcW w:w="1440" w:type="dxa"/>
+          </w:tcPr>
+          <w:p>
+            <w:r>
+              <w:t>{{cv.ks.std}}</w:t>
+            </w:r>
+          </w:p>
+        </w:tc>
+        <w:tc>
+          <w:tcPr>
+            <w:tcW w:w="1440" w:type="dxa"/>
+          </w:tcPr>
+          <w:p>
+            <w:r>
+              <w:t>{{cv.ks.p05}}</w:t>
+            </w:r>
+          </w:p>
+        </w:tc>
+        <w:tc>
+          <w:tcPr>
+            <w:tcW w:w="1440" w:type="dxa"/>
+          </w:tcPr>
+          <w:p>
+            <w:r>
+              <w:t>{{cv.ks.p50}}</w:t>
+            </w:r>
+          </w:p>
+        </w:tc>
+        <w:tc>
+          <w:tcPr>
+            <w:tcW w:w="1440" w:type="dxa"/>
+          </w:tcPr>
+          <w:p>
+            <w:r>
+              <w:t>{{cv.ks.p95}}</w:t>
+            </w:r>
+          </w:p>
+        </w:tc>
+      </w:tr>
+      <w:tr>
+        <w:tc>
+          <w:tcPr>
+            <w:tcW w:w="1440" w:type="dxa"/>
+          </w:tcPr>
+          <w:p>
+            <w:r>
+              <w:t>Log Loss</w:t>
+            </w:r>
+          </w:p>
+        </w:tc>
+        <w:tc>
+          <w:tcPr>
+            <w:tcW w:w="1440" w:type="dxa"/>
+          </w:tcPr>
+          <w:p>
+            <w:r>
+              <w:t>{{cv.logloss.mean}}</w:t>
+            </w:r>
+          </w:p>
+        </w:tc>
+        <w:tc>
+          <w:tcPr>
+            <w:tcW w:w="1440" w:type="dxa"/>
+          </w:tcPr>
+          <w:p>
+            <w:r>
+              <w:t>{{cv.logloss.std}}</w:t>
+            </w:r>
+          </w:p>
+        </w:tc>
+        <w:tc>
+          <w:tcPr>
+            <w:tcW w:w="1440" w:type="dxa"/>
+          </w:tcPr>
+          <w:p>
+            <w:r>
+              <w:t>{{cv.logloss.p05}}</w:t>
+            </w:r>
+          </w:p>
+        </w:tc>
+        <w:tc>
+          <w:tcPr>
+            <w:tcW w:w="1440" w:type="dxa"/>
+          </w:tcPr>
+          <w:p>
+            <w:r>
+              <w:t>{{cv.logloss.p50}}</w:t>
+            </w:r>
+          </w:p>
+        </w:tc>
+        <w:tc>
+          <w:tcPr>
+            <w:tcW w:w="1440" w:type="dxa"/>
+          </w:tcPr>
+          <w:p>
+            <w:r>
+              <w:t>{{cv.logloss.p95}}</w:t>
+            </w:r>
+          </w:p>
+        </w:tc>
+      </w:tr>
+      <w:tr>
+        <w:tc>
+          <w:tcPr>
+            <w:tcW w:w="1440" w:type="dxa"/>
+          </w:tcPr>
+          <w:p>
+            <w:r>
+              <w:t>Brier Score</w:t>
+            </w:r>
+          </w:p>
+        </w:tc>
+        <w:tc>
+          <w:tcPr>
+            <w:tcW w:w="1440" w:type="dxa"/>
+          </w:tcPr>
+          <w:p>
+            <w:r>
+              <w:t>{{cv.brier.mean}}</w:t>
+            </w:r>
+          </w:p>
+        </w:tc>
+        <w:tc>
+          <w:tcPr>
+            <w:tcW w:w="1440" w:type="dxa"/>
+          </w:tcPr>
+          <w:p>
+            <w:r>
+              <w:t>{{cv.brier.std}}</w:t>
+            </w:r>
+          </w:p>
+        </w:tc>
+        <w:tc>
+          <w:tcPr>
+            <w:tcW w:w="1440" w:type="dxa"/>
+          </w:tcPr>
+          <w:p>
+            <w:r>
+              <w:t>{{cv.brier.p05}}</w:t>
+            </w:r>
+          </w:p>
+        </w:tc>
+        <w:tc>
+          <w:tcPr>
+            <w:tcW w:w="1440" w:type="dxa"/>
+          </w:tcPr>
+          <w:p>
+            <w:r>
+              <w:t>{{cv.brier.p50}}</w:t>
+            </w:r>
+          </w:p>
+        </w:tc>
+        <w:tc>
+          <w:tcPr>
+            <w:tcW w:w="1440" w:type="dxa"/>
+          </w:tcPr>
+          <w:p>
+            <w:r>
+              <w:t>{{cv.brier.p95}}</w:t>
+            </w:r>
+          </w:p>
+        </w:tc>
+      </w:tr>
+      <w:tr>
+        <w:tc>
+          <w:tcPr>
+            <w:tcW w:w="1440" w:type="dxa"/>
+          </w:tcPr>
+          <w:p>
+            <w:r>
+              <w:t>Gini</w:t>
+            </w:r>
+          </w:p>
+        </w:tc>
+        <w:tc>
+          <w:tcPr>
+            <w:tcW w:w="1440" w:type="dxa"/>
+          </w:tcPr>
+          <w:p>
+            <w:r>
+              <w:t>{{cv.gini.mean}}</w:t>
+            </w:r>
+          </w:p>
+        </w:tc>
+        <w:tc>
+          <w:tcPr>
+            <w:tcW w:w="1440" w:type="dxa"/>
+          </w:tcPr>
+          <w:p>
+            <w:r>
+              <w:t>{{cv.gini.std}}</w:t>
+            </w:r>
+          </w:p>
+        </w:tc>
+        <w:tc>
+          <w:tcPr>
+            <w:tcW w:w="1440" w:type="dxa"/>
+          </w:tcPr>
+          <w:p>
+            <w:r>
+              <w:t>{{cv.gini.p05}}</w:t>
+            </w:r>
+          </w:p>
+        </w:tc>
+        <w:tc>
+          <w:tcPr>
+            <w:tcW w:w="1440" w:type="dxa"/>
+          </w:tcPr>
+          <w:p>
+            <w:r>
+              <w:t>{{cv.gini.p50}}</w:t>
+            </w:r>
+          </w:p>
+        </w:tc>
+        <w:tc>
+          <w:tcPr>
+            <w:tcW w:w="1440" w:type="dxa"/>
+          </w:tcPr>
+          <w:p>
+            <w:r>
+              <w:t>{{cv.gini.p95}}</w:t>
+            </w:r>
+          </w:p>
+        </w:tc>
+      </w:tr>
+    </w:tbl>
+    <w:p/>
+    <w:p>
+      <w:r>
+        <w:t>Threshold-based Metrics (Policy: {{cv.threshold.rule}} | Thresh: {{cv.threshold.value}})</w:t>
+      </w:r>
+    </w:p>
+    <w:tbl>
+      <w:tblPr>
+        <w:tblStyle w:val="TableGrid"/>
+        <w:tblW w:w="0" w:type="auto"/>
+        <w:tblLook w:val="04A0" w:firstRow="1" w:lastRow="0" w:firstColumn="1" w:lastColumn="0" w:noHBand="0" w:noVBand="1"/>
+      </w:tblPr>
+      <w:tblGrid>
+        <w:gridCol w:w="817"/>
+        <w:gridCol w:w="1657"/>
+        <w:gridCol w:w="1500"/>
+        <w:gridCol w:w="1552"/>
+        <w:gridCol w:w="1552"/>
+        <w:gridCol w:w="1552"/>
+      </w:tblGrid>
+      <w:tr>
+        <w:tc>
+          <w:tcPr>
+            <w:tcW w:w="855" w:type="dxa"/>
+          </w:tcPr>
+          <w:p>
+            <w:r>
+              <w:t>Metric</w:t>
+            </w:r>
+          </w:p>
+        </w:tc>
+        <w:tc>
+          <w:tcPr>
+            <w:tcW w:w="1668" w:type="dxa"/>
+          </w:tcPr>
+          <w:p>
+            <w:r>
+              <w:t>Mean</w:t>
+            </w:r>
+          </w:p>
+        </w:tc>
+        <w:tc>
+          <w:tcPr>
+            <w:tcW w:w="1496" w:type="dxa"/>
+          </w:tcPr>
+          <w:p>
+            <w:r>
+              <w:t>Std</w:t>
+            </w:r>
+          </w:p>
+        </w:tc>
+        <w:tc>
+          <w:tcPr>
+            <w:tcW w:w="1537" w:type="dxa"/>
+          </w:tcPr>
+          <w:p>
+            <w:r>
+              <w:t>P05</w:t>
+            </w:r>
+          </w:p>
+        </w:tc>
+        <w:tc>
+          <w:tcPr>
+            <w:tcW w:w="1537" w:type="dxa"/>
+          </w:tcPr>
+          <w:p>
+            <w:r>
+              <w:t>P50</w:t>
+            </w:r>
+          </w:p>
+        </w:tc>
+        <w:tc>
+          <w:tcPr>
+            <w:tcW w:w="1537" w:type="dxa"/>
+          </w:tcPr>
+          <w:p>
+            <w:r>
+              <w:t>P95</w:t>
+            </w:r>
+          </w:p>
+        </w:tc>
+      </w:tr>
+      <w:tr>
+        <w:tc>
+          <w:tcPr>
+            <w:tcW w:w="855" w:type="dxa"/>
+          </w:tcPr>
+          <w:p>
+            <w:r>
+              <w:t>F1</w:t>
+            </w:r>
+          </w:p>
+        </w:tc>
+        <w:tc>
+          <w:tcPr>
+            <w:tcW w:w="1668" w:type="dxa"/>
+          </w:tcPr>
+          <w:p>
+            <w:r>
+              <w:t>{{cv.f1.mean}}</w:t>
+            </w:r>
+          </w:p>
+        </w:tc>
+        <w:tc>
+          <w:tcPr>
+            <w:tcW w:w="1496" w:type="dxa"/>
+          </w:tcPr>
+          <w:p>
+            <w:r>
+              <w:t>{{cv.f1.std}}</w:t>
+            </w:r>
+          </w:p>
+        </w:tc>
+        <w:tc>
+          <w:tcPr>
+            <w:tcW w:w="1537" w:type="dxa"/>
+          </w:tcPr>
+          <w:p>
+            <w:r>
+              <w:t>{{cv.f1.p05}}</w:t>
+            </w:r>
+          </w:p>
+        </w:tc>
+        <w:tc>
+          <w:tcPr>
+            <w:tcW w:w="1537" w:type="dxa"/>
+          </w:tcPr>
+          <w:p>
+            <w:r>
+              <w:t>{{cv.f1.p50}}</w:t>
+            </w:r>
+          </w:p>
+        </w:tc>
+        <w:tc>
+          <w:tcPr>
+            <w:tcW w:w="1537" w:type="dxa"/>
+          </w:tcPr>
+          <w:p>
+            <w:r>
+              <w:t>{{cv.f1.p95}}</w:t>
+            </w:r>
+          </w:p>
+        </w:tc>
+      </w:tr>
+      <w:tr>
+        <w:tc>
+          <w:tcPr>
+            <w:tcW w:w="855" w:type="dxa"/>
+          </w:tcPr>
+          <w:p>
+            <w:r>
+              <w:t>Precision</w:t>
+            </w:r>
+          </w:p>
+        </w:tc>
+        <w:tc>
+          <w:tcPr>
+            <w:tcW w:w="1668" w:type="dxa"/>
+          </w:tcPr>
+          <w:p>
+            <w:r>
+              <w:t>{{cv.precision.mean}}</w:t>
+            </w:r>
+          </w:p>
+        </w:tc>
+        <w:tc>
+          <w:tcPr>
+            <w:tcW w:w="1496" w:type="dxa"/>
+          </w:tcPr>
+          <w:p>
+            <w:r>
+              <w:t>{{cv.precision.std}}</w:t>
+            </w:r>
+          </w:p>
+        </w:tc>
+        <w:tc>
+          <w:tcPr>
+            <w:tcW w:w="1537" w:type="dxa"/>
+          </w:tcPr>
+          <w:p>
+            <w:r>
+              <w:t>{{cv.precision.p05}}</w:t>
+            </w:r>
+          </w:p>
+        </w:tc>
+        <w:tc>
+          <w:tcPr>
+            <w:tcW w:w="1537" w:type="dxa"/>
+          </w:tcPr>
+          <w:p>
+            <w:r>
+              <w:t>{{cv.precision.p50}}</w:t>
+            </w:r>
+          </w:p>
+        </w:tc>
+        <w:tc>
+          <w:tcPr>
+            <w:tcW w:w="1537" w:type="dxa"/>
+          </w:tcPr>
+          <w:p>
+            <w:r>
+              <w:t>{{cv.precision.p95}}</w:t>
+            </w:r>
+          </w:p>
+        </w:tc>
+      </w:tr>
+      <w:tr>
+        <w:tc>
+          <w:tcPr>
+            <w:tcW w:w="855" w:type="dxa"/>
+          </w:tcPr>
+          <w:p>
+            <w:r>
+              <w:t>Recall</w:t>
+            </w:r>
+          </w:p>
+        </w:tc>
+        <w:tc>
+          <w:tcPr>
+            <w:tcW w:w="1668" w:type="dxa"/>
+          </w:tcPr>
+          <w:p>
+            <w:r>
+              <w:t>{{cv.recall.mean}}</w:t>
+            </w:r>
+          </w:p>
+        </w:tc>
+        <w:tc>
+          <w:tcPr>
+            <w:tcW w:w="1496" w:type="dxa"/>
+          </w:tcPr>
+          <w:p>
+            <w:r>
+              <w:t>{{cv.recall.std}}</w:t>
+            </w:r>
+          </w:p>
+        </w:tc>
+        <w:tc>
+          <w:tcPr>
+            <w:tcW w:w="1537" w:type="dxa"/>
+          </w:tcPr>
+          <w:p>
+            <w:r>
+              <w:t>{{cv.recall.p05}}</w:t>
+            </w:r>
+          </w:p>
+        </w:tc>
+        <w:tc>
+          <w:tcPr>
+            <w:tcW w:w="1537" w:type="dxa"/>
+          </w:tcPr>
+          <w:p>
+            <w:r>
+              <w:t>{{cv.recall.p50}}</w:t>
+            </w:r>
+          </w:p>
+        </w:tc>
+        <w:tc>
+          <w:tcPr>
+            <w:tcW w:w="1537" w:type="dxa"/>
+          </w:tcPr>
+          <w:p>
+            <w:r>
+              <w:t>{{cv.recall.p95}}</w:t>
+            </w:r>
+          </w:p>
+        </w:tc>
+      </w:tr>
+      <w:tr>
+        <w:tc>
+          <w:tcPr>
+            <w:tcW w:w="855" w:type="dxa"/>
+          </w:tcPr>
+          <w:p>
+            <w:r>
+              <w:t>Accuracy</w:t>
+            </w:r>
+          </w:p>
+        </w:tc>
+        <w:tc>
+          <w:tcPr>
+            <w:tcW w:w="1668" w:type="dxa"/>
+          </w:tcPr>
+          <w:p>
+            <w:r>
+              <w:t>{{cv.accuracy.mean}}</w:t>
+            </w:r>
+          </w:p>
+        </w:tc>
+        <w:tc>
+          <w:tcPr>
+            <w:tcW w:w="1496" w:type="dxa"/>
+          </w:tcPr>
+          <w:p>
+            <w:r>
+              <w:t>{{cv.accuracy.std}}</w:t>
+            </w:r>
+          </w:p>
+        </w:tc>
+        <w:tc>
+          <w:tcPr>
+            <w:tcW w:w="1537" w:type="dxa"/>
+          </w:tcPr>
+          <w:p>
+            <w:r>
+              <w:t>{{cv.accuracy.p05}}</w:t>
+            </w:r>
+          </w:p>
+        </w:tc>
+        <w:tc>
+          <w:tcPr>
+            <w:tcW w:w="1537" w:type="dxa"/>
+          </w:tcPr>
+          <w:p>
+            <w:r>
+              <w:t>{{cv.accuracy.p50}}</w:t>
+            </w:r>
+          </w:p>
+        </w:tc>
+        <w:tc>
+          <w:tcPr>
+            <w:tcW w:w="1537" w:type="dxa"/>
+          </w:tcPr>
+          <w:p>
+            <w:r>
+              <w:t>{{cv.accuracy.p95}}</w:t>
+            </w:r>
+          </w:p>
+        </w:tc>
+      </w:tr>
+      <w:tr>
+        <w:tc>
+          <w:tcPr>
+            <w:tcW w:w="855" w:type="dxa"/>
+          </w:tcPr>
+          <w:p>
+            <w:r>
+              <w:lastRenderedPageBreak/>
+              <w:t>Bal. Acc.</w:t>
+            </w:r>
+          </w:p>
+        </w:tc>
+        <w:tc>
+          <w:tcPr>
+            <w:tcW w:w="1668" w:type="dxa"/>
+          </w:tcPr>
+          <w:p>
+            <w:r>
+              <w:t>{{cv.bal_acc.mean}}</w:t>
+            </w:r>
+          </w:p>
+        </w:tc>
+        <w:tc>
+          <w:tcPr>
+            <w:tcW w:w="1496" w:type="dxa"/>
+          </w:tcPr>
+          <w:p>
+            <w:r>
+              <w:t>{{cv.bal_acc.std}}</w:t>
+            </w:r>
+          </w:p>
+        </w:tc>
+        <w:tc>
+          <w:tcPr>
+            <w:tcW w:w="1537" w:type="dxa"/>
+          </w:tcPr>
+          <w:p>
+            <w:r>
+              <w:t>{{cv.bal_acc.p05}}</w:t>
+            </w:r>
+          </w:p>
+        </w:tc>
+        <w:tc>
+          <w:tcPr>
+            <w:tcW w:w="1537" w:type="dxa"/>
+          </w:tcPr>
+          <w:p>
+            <w:r>
+              <w:t>{{cv.bal_acc.p50}}</w:t>
+            </w:r>
+          </w:p>
+        </w:tc>
+        <w:tc>
+          <w:tcPr>
+            <w:tcW w:w="1537" w:type="dxa"/>
+          </w:tcPr>
+          <w:p>
+            <w:r>
+              <w:t>{{cv.bal_acc.p95}}</w:t>
+            </w:r>
+          </w:p>
+        </w:tc>
+      </w:tr>
+    </w:tbl>
+    <w:p>
+      <w:pPr>
+        <w:shd w:val="clear" w:color="auto" w:fill="FFFFFF"/>
+        <w:rPr>
+          <w:rFonts w:ascii="Courier New" w:hAnsi="Courier New" w:cs="Courier New"/>
+          <w:color w:val="3B3B3B"/>
+          <w:sz w:val="17"/>
+          <w:szCs w:val="17"/>
+          <w:bdr w:val="single" w:sz="2" w:space="0" w:color="C0C1C6" w:frame="1"/>
+        </w:rPr>
+      </w:pPr>
       <w:bookmarkStart w:id="4" w:name="_Toc210534344"/>
-      <w:r>
-        <w:t>Classification Metrics</w:t>
-      </w:r>
-      <w:bookmarkEnd w:id="4"/>
-    </w:p>
-    <w:p>
-      <w:pPr>
+    </w:p>
+    <w:p>
+      <w:pPr>
+        <w:shd w:val="clear" w:color="auto" w:fill="FFFFFF"/>
+        <w:rPr>
+          <w:rFonts w:ascii="Courier New" w:hAnsi="Courier New" w:cs="Courier New"/>
+          <w:color w:val="E5E7EB"/>
+          <w:sz w:val="17"/>
+          <w:szCs w:val="17"/>
+        </w:rPr>
+      </w:pPr>
+      <w:r>
+        <w:rPr>
+          <w:rFonts w:ascii="Courier New" w:hAnsi="Courier New" w:cs="Courier New"/>
+          <w:color w:val="3B3B3B"/>
+          <w:sz w:val="17"/>
+          <w:szCs w:val="17"/>
+          <w:bdr w:val="single" w:sz="2" w:space="0" w:color="C0C1C6" w:frame="1"/>
+        </w:rPr>
+        <w:t>{% endif %}</w:t>
+      </w:r>
+    </w:p>
+    <w:p>
+      <w:pPr>
+        <w:shd w:val="clear" w:color="auto" w:fill="FFFFFF"/>
+        <w:rPr>
+          <w:rFonts w:ascii="Courier New" w:hAnsi="Courier New" w:cs="Courier New"/>
+          <w:color w:val="E5E7EB"/>
+          <w:sz w:val="17"/>
+          <w:szCs w:val="17"/>
+        </w:rPr>
+      </w:pPr>
+      <w:r>
+        <w:rPr>
+          <w:rFonts w:ascii="Courier New" w:hAnsi="Courier New" w:cs="Courier New"/>
+          <w:color w:val="3B3B3B"/>
+          <w:sz w:val="17"/>
+          <w:szCs w:val="17"/>
+          <w:bdr w:val="single" w:sz="2" w:space="0" w:color="C0C1C6" w:frame="1"/>
+        </w:rPr>
+        <w:t xml:space="preserve">{% if not </w:t>
+      </w:r>
+      <w:proofErr w:type="spellStart"/>
+      <w:r>
+        <w:rPr>
+          <w:rFonts w:ascii="Courier New" w:hAnsi="Courier New" w:cs="Courier New"/>
+          <w:color w:val="3B3B3B"/>
+          <w:sz w:val="17"/>
+          <w:szCs w:val="17"/>
+          <w:bdr w:val="single" w:sz="2" w:space="0" w:color="C0C1C6" w:frame="1"/>
+        </w:rPr>
+        <w:t>use_cv</w:t>
+      </w:r>
+      <w:proofErr w:type="spellEnd"/>
+      <w:r>
+        <w:rPr>
+          <w:rFonts w:ascii="Courier New" w:hAnsi="Courier New" w:cs="Courier New"/>
+          <w:color w:val="3B3B3B"/>
+          <w:sz w:val="17"/>
+          <w:szCs w:val="17"/>
+          <w:bdr w:val="single" w:sz="2" w:space="0" w:color="C0C1C6" w:frame="1"/>
+        </w:rPr>
+        <w:t xml:space="preserve"> %}</w:t>
+      </w:r>
+    </w:p>
+    <w:p>
+      <w:pPr>
+        <w:pStyle w:val="Heading3"/>
+        <w:numPr>
+          <w:ilvl w:val="0"/>
+          <w:numId w:val="0"/>
+        </w:numPr>
         <w:ind w:left="1080"/>
       </w:pPr>
-      <w:r>
-        <w:t>AUC-</w:t>
+    </w:p>
+    <w:bookmarkEnd w:id="4"/>
+    <w:p>
+      <w:pPr>
+        <w:pStyle w:val="Heading3"/>
+      </w:pPr>
+      <w:r>
+        <w:t xml:space="preserve">Classification metrics </w:t>
+      </w:r>
+    </w:p>
+    <w:p>
+      <w:pPr>
+        <w:ind w:left="1080"/>
+      </w:pPr>
+      <w:r>
+        <w:t>AUC-ROC: {{classification_</w:t>
       </w:r>
       <w:proofErr w:type="gramStart"/>
       <w:r>
-        <w:t>ROC: {{</w:t>
+        <w:t>summary.AUC</w:t>
       </w:r>
       <w:proofErr w:type="gramEnd"/>
       <w:r>
-        <w:t>classification_</w:t>
+        <w:t>2}}</w:t>
+      </w:r>
+    </w:p>
+    <w:p>
+      <w:pPr>
+        <w:ind w:left="1080"/>
+      </w:pPr>
+      <w:r>
+        <w:t>KS: {{classification_summary.KS2}}</w:t>
+      </w:r>
+    </w:p>
+    <w:p>
+      <w:pPr>
+        <w:ind w:left="1080"/>
+      </w:pPr>
+      <w:r>
+        <w:t>F1: {{classification_</w:t>
       </w:r>
       <w:proofErr w:type="gramStart"/>
       <w:r>
-        <w:t>summary.AUC</w:t>
+        <w:t>summary.F</w:t>
       </w:r>
       <w:proofErr w:type="gramEnd"/>
       <w:r>
+        <w:t>12}}</w:t>
+      </w:r>
+    </w:p>
+    <w:p>
+      <w:pPr>
+        <w:ind w:left="1080"/>
+      </w:pPr>
+      <w:r>
+        <w:t>PR AUC: {{classification_summary.PR_AUC2}}</w:t>
+      </w:r>
+    </w:p>
+    <w:p>
+      <w:pPr>
+        <w:ind w:left="1080"/>
+      </w:pPr>
+      <w:r>
+        <w:t>Gini: {{classification_</w:t>
+      </w:r>
+      <w:proofErr w:type="gramStart"/>
+      <w:r>
+        <w:t>summary.GINI</w:t>
+      </w:r>
+      <w:proofErr w:type="gramEnd"/>
+      <w:r>
         <w:t>2}}</w:t>
       </w:r>
     </w:p>
@@ -3557,34 +4545,48 @@
       <w:pPr>
         <w:ind w:left="1080"/>
       </w:pPr>
+      <w:r>
+        <w:t>Precision: {{classification_</w:t>
+      </w:r>
       <w:proofErr w:type="gramStart"/>
       <w:r>
-        <w:t>KS: {{</w:t>
+        <w:t>summary.Precision</w:t>
       </w:r>
       <w:proofErr w:type="gramEnd"/>
       <w:r>
-        <w:t>classification_summary.KS2}}</w:t>
+        <w:t>2}}</w:t>
       </w:r>
     </w:p>
     <w:p>
       <w:pPr>
         <w:ind w:left="1080"/>
       </w:pPr>
+      <w:r>
+        <w:t>Recall: {{classification_</w:t>
+      </w:r>
       <w:proofErr w:type="gramStart"/>
       <w:r>
-        <w:t>F1: {{</w:t>
+        <w:t>summary.Recall</w:t>
       </w:r>
       <w:proofErr w:type="gramEnd"/>
       <w:r>
-        <w:t>classification_</w:t>
+        <w:t>2}}</w:t>
+      </w:r>
+    </w:p>
+    <w:p>
+      <w:pPr>
+        <w:ind w:left="1080"/>
+      </w:pPr>
+      <w:r>
+        <w:t>Accuracy: {{classification_</w:t>
       </w:r>
       <w:proofErr w:type="gramStart"/>
       <w:r>
-        <w:t>summary.F</w:t>
+        <w:t>summary.Accuracy</w:t>
       </w:r>
       <w:proofErr w:type="gramEnd"/>
       <w:r>
-        <w:t>12}}</w:t>
+        <w:t>2}}</w:t>
       </w:r>
     </w:p>
     <w:p>
@@ -3592,123 +4594,27 @@
         <w:ind w:left="1080"/>
       </w:pPr>
       <w:r>
-        <w:t xml:space="preserve">PR </w:t>
+        <w:t>Brier Score: {{classification_</w:t>
       </w:r>
       <w:proofErr w:type="gramStart"/>
       <w:r>
-        <w:t>AUC: {{</w:t>
+        <w:t>summary.Brier</w:t>
       </w:r>
       <w:proofErr w:type="gramEnd"/>
       <w:r>
-        <w:t>classification_summary.PR_AUC2}}</w:t>
-      </w:r>
-    </w:p>
-    <w:p>
-      <w:pPr>
-        <w:ind w:left="1080"/>
-      </w:pPr>
-      <w:proofErr w:type="gramStart"/>
-      <w:r>
-        <w:t>Gini: {{</w:t>
-      </w:r>
-      <w:proofErr w:type="gramEnd"/>
-      <w:r>
-        <w:t>classification_</w:t>
-      </w:r>
-      <w:proofErr w:type="gramStart"/>
-      <w:r>
-        <w:t>summary.GINI</w:t>
-      </w:r>
-      <w:proofErr w:type="gramEnd"/>
-      <w:r>
         <w:t>2}}</w:t>
       </w:r>
     </w:p>
     <w:p>
-      <w:pPr>
-        <w:ind w:left="1080"/>
-      </w:pPr>
-      <w:proofErr w:type="gramStart"/>
-      <w:r>
-        <w:t>Precision: {{</w:t>
-      </w:r>
-      <w:proofErr w:type="gramEnd"/>
-      <w:r>
-        <w:t>classification_</w:t>
-      </w:r>
-      <w:proofErr w:type="gramStart"/>
-      <w:r>
-        <w:t>summary.Precision</w:t>
-      </w:r>
-      <w:proofErr w:type="gramEnd"/>
-      <w:r>
-        <w:t>2}}</w:t>
-      </w:r>
-    </w:p>
-    <w:p>
-      <w:pPr>
-        <w:ind w:left="1080"/>
-      </w:pPr>
-      <w:proofErr w:type="gramStart"/>
-      <w:r>
-        <w:t>Recall: {{</w:t>
-      </w:r>
-      <w:proofErr w:type="gramEnd"/>
-      <w:r>
-        <w:t>classification_</w:t>
-      </w:r>
-      <w:proofErr w:type="gramStart"/>
-      <w:r>
-        <w:t>summary.Recall</w:t>
-      </w:r>
-      <w:proofErr w:type="gramEnd"/>
-      <w:r>
-        <w:t>2}}</w:t>
-      </w:r>
-    </w:p>
-    <w:p>
-      <w:pPr>
-        <w:ind w:left="1080"/>
-      </w:pPr>
-      <w:proofErr w:type="gramStart"/>
-      <w:r>
-        <w:t>Accuracy: {{</w:t>
-      </w:r>
-      <w:proofErr w:type="gramEnd"/>
-      <w:r>
-        <w:t>classification_</w:t>
-      </w:r>
-      <w:proofErr w:type="gramStart"/>
-      <w:r>
-        <w:t>summary.Accuracy</w:t>
-      </w:r>
-      <w:proofErr w:type="gramEnd"/>
-      <w:r>
-        <w:t>2}}</w:t>
-      </w:r>
-    </w:p>
-    <w:p>
-      <w:pPr>
-        <w:ind w:left="1080"/>
-      </w:pPr>
-      <w:r>
-        <w:t xml:space="preserve">Brier </w:t>
-      </w:r>
-      <w:proofErr w:type="gramStart"/>
-      <w:r>
-        <w:t>Score: {{</w:t>
-      </w:r>
-      <w:proofErr w:type="gramEnd"/>
-      <w:r>
-        <w:t>classification_</w:t>
-      </w:r>
-      <w:proofErr w:type="gramStart"/>
-      <w:r>
-        <w:t>summary.Brier</w:t>
-      </w:r>
-      <w:proofErr w:type="gramEnd"/>
-      <w:r>
-        <w:t>2}}</w:t>
+      <w:r>
+        <w:rPr>
+          <w:rFonts w:ascii="Courier New" w:hAnsi="Courier New" w:cs="Courier New"/>
+          <w:color w:val="3B3B3B"/>
+          <w:sz w:val="17"/>
+          <w:szCs w:val="17"/>
+          <w:shd w:val="clear" w:color="auto" w:fill="FFFFFF"/>
+        </w:rPr>
+        <w:t>{% endif %}</w:t>
       </w:r>
     </w:p>
     <w:p>
@@ -3769,6 +4675,223 @@
     </w:p>
     <w:p>
       <w:pPr>
+        <w:shd w:val="clear" w:color="auto" w:fill="FFFFFF"/>
+        <w:rPr>
+          <w:rFonts w:ascii="Courier New" w:hAnsi="Courier New" w:cs="Courier New"/>
+          <w:color w:val="E5E7EB"/>
+          <w:sz w:val="17"/>
+          <w:szCs w:val="17"/>
+        </w:rPr>
+      </w:pPr>
+      <w:r>
+        <w:rPr>
+          <w:rFonts w:ascii="Courier New" w:hAnsi="Courier New" w:cs="Courier New"/>
+          <w:color w:val="3B3B3B"/>
+          <w:sz w:val="17"/>
+          <w:szCs w:val="17"/>
+          <w:bdr w:val="single" w:sz="2" w:space="0" w:color="C0C1C6" w:frame="1"/>
+        </w:rPr>
+        <w:t xml:space="preserve">{% if </w:t>
+      </w:r>
+      <w:proofErr w:type="spellStart"/>
+      <w:r>
+        <w:rPr>
+          <w:rFonts w:ascii="Courier New" w:hAnsi="Courier New" w:cs="Courier New"/>
+          <w:color w:val="3B3B3B"/>
+          <w:sz w:val="17"/>
+          <w:szCs w:val="17"/>
+          <w:bdr w:val="single" w:sz="2" w:space="0" w:color="C0C1C6" w:frame="1"/>
+        </w:rPr>
+        <w:t>use_cv</w:t>
+      </w:r>
+      <w:proofErr w:type="spellEnd"/>
+      <w:r>
+        <w:rPr>
+          <w:rFonts w:ascii="Courier New" w:hAnsi="Courier New" w:cs="Courier New"/>
+          <w:color w:val="3B3B3B"/>
+          <w:sz w:val="17"/>
+          <w:szCs w:val="17"/>
+          <w:bdr w:val="single" w:sz="2" w:space="0" w:color="C0C1C6" w:frame="1"/>
+        </w:rPr>
+        <w:t xml:space="preserve"> %}</w:t>
+      </w:r>
+    </w:p>
+    <w:p>
+      <w:pPr>
+        <w:shd w:val="clear" w:color="auto" w:fill="FFFFFF"/>
+        <w:rPr>
+          <w:rFonts w:ascii="Courier New" w:hAnsi="Courier New" w:cs="Courier New"/>
+          <w:color w:val="E5E7EB"/>
+          <w:sz w:val="17"/>
+          <w:szCs w:val="17"/>
+        </w:rPr>
+      </w:pPr>
+      <w:r>
+        <w:rPr>
+          <w:rFonts w:ascii="Courier New" w:hAnsi="Courier New" w:cs="Courier New"/>
+          <w:color w:val="3B3B3B"/>
+          <w:sz w:val="17"/>
+          <w:szCs w:val="17"/>
+          <w:bdr w:val="single" w:sz="2" w:space="0" w:color="C0C1C6" w:frame="1"/>
+        </w:rPr>
+        <w:t>[[</w:t>
+      </w:r>
+      <w:proofErr w:type="spellStart"/>
+      <w:r>
+        <w:rPr>
+          <w:rFonts w:ascii="Courier New" w:hAnsi="Courier New" w:cs="Courier New"/>
+          <w:color w:val="3B3B3B"/>
+          <w:sz w:val="17"/>
+          <w:szCs w:val="17"/>
+          <w:bdr w:val="single" w:sz="2" w:space="0" w:color="C0C1C6" w:frame="1"/>
+        </w:rPr>
+        <w:t>IMG:cv_roc</w:t>
+      </w:r>
+      <w:proofErr w:type="spellEnd"/>
+      <w:r>
+        <w:rPr>
+          <w:rFonts w:ascii="Courier New" w:hAnsi="Courier New" w:cs="Courier New"/>
+          <w:color w:val="3B3B3B"/>
+          <w:sz w:val="17"/>
+          <w:szCs w:val="17"/>
+          <w:bdr w:val="single" w:sz="2" w:space="0" w:color="C0C1C6" w:frame="1"/>
+        </w:rPr>
+        <w:t>]]</w:t>
+      </w:r>
+    </w:p>
+    <w:p>
+      <w:pPr>
+        <w:shd w:val="clear" w:color="auto" w:fill="FFFFFF"/>
+        <w:rPr>
+          <w:rFonts w:ascii="Courier New" w:hAnsi="Courier New" w:cs="Courier New"/>
+          <w:color w:val="E5E7EB"/>
+          <w:sz w:val="17"/>
+          <w:szCs w:val="17"/>
+        </w:rPr>
+      </w:pPr>
+      <w:r>
+        <w:rPr>
+          <w:rFonts w:ascii="Courier New" w:hAnsi="Courier New" w:cs="Courier New"/>
+          <w:color w:val="3B3B3B"/>
+          <w:sz w:val="17"/>
+          <w:szCs w:val="17"/>
+          <w:bdr w:val="single" w:sz="2" w:space="0" w:color="C0C1C6" w:frame="1"/>
+        </w:rPr>
+        <w:t>{% endif %}</w:t>
+      </w:r>
+    </w:p>
+    <w:p>
+      <w:pPr>
+        <w:shd w:val="clear" w:color="auto" w:fill="FFFFFF"/>
+        <w:rPr>
+          <w:rFonts w:ascii="Courier New" w:hAnsi="Courier New" w:cs="Courier New"/>
+          <w:color w:val="E5E7EB"/>
+          <w:sz w:val="17"/>
+          <w:szCs w:val="17"/>
+        </w:rPr>
+      </w:pPr>
+      <w:r>
+        <w:rPr>
+          <w:rFonts w:ascii="Courier New" w:hAnsi="Courier New" w:cs="Courier New"/>
+          <w:color w:val="3B3B3B"/>
+          <w:sz w:val="17"/>
+          <w:szCs w:val="17"/>
+          <w:bdr w:val="single" w:sz="2" w:space="0" w:color="C0C1C6" w:frame="1"/>
+        </w:rPr>
+        <w:t xml:space="preserve">{% if not </w:t>
+      </w:r>
+      <w:proofErr w:type="spellStart"/>
+      <w:r>
+        <w:rPr>
+          <w:rFonts w:ascii="Courier New" w:hAnsi="Courier New" w:cs="Courier New"/>
+          <w:color w:val="3B3B3B"/>
+          <w:sz w:val="17"/>
+          <w:szCs w:val="17"/>
+          <w:bdr w:val="single" w:sz="2" w:space="0" w:color="C0C1C6" w:frame="1"/>
+        </w:rPr>
+        <w:t>use_cv</w:t>
+      </w:r>
+      <w:proofErr w:type="spellEnd"/>
+      <w:r>
+        <w:rPr>
+          <w:rFonts w:ascii="Courier New" w:hAnsi="Courier New" w:cs="Courier New"/>
+          <w:color w:val="3B3B3B"/>
+          <w:sz w:val="17"/>
+          <w:szCs w:val="17"/>
+          <w:bdr w:val="single" w:sz="2" w:space="0" w:color="C0C1C6" w:frame="1"/>
+        </w:rPr>
+        <w:t xml:space="preserve"> %}</w:t>
+      </w:r>
+    </w:p>
+    <w:p>
+      <w:pPr>
+        <w:shd w:val="clear" w:color="auto" w:fill="FFFFFF"/>
+        <w:rPr>
+          <w:rFonts w:ascii="Courier New" w:hAnsi="Courier New" w:cs="Courier New"/>
+          <w:color w:val="E5E7EB"/>
+          <w:sz w:val="17"/>
+          <w:szCs w:val="17"/>
+        </w:rPr>
+      </w:pPr>
+      <w:r>
+        <w:rPr>
+          <w:rFonts w:ascii="Courier New" w:hAnsi="Courier New" w:cs="Courier New"/>
+          <w:color w:val="3B3B3B"/>
+          <w:sz w:val="17"/>
+          <w:szCs w:val="17"/>
+          <w:bdr w:val="single" w:sz="2" w:space="0" w:color="C0C1C6" w:frame="1"/>
+        </w:rPr>
+        <w:t>[[</w:t>
+      </w:r>
+      <w:proofErr w:type="spellStart"/>
+      <w:proofErr w:type="gramStart"/>
+      <w:r>
+        <w:rPr>
+          <w:rFonts w:ascii="Courier New" w:hAnsi="Courier New" w:cs="Courier New"/>
+          <w:color w:val="3B3B3B"/>
+          <w:sz w:val="17"/>
+          <w:szCs w:val="17"/>
+          <w:bdr w:val="single" w:sz="2" w:space="0" w:color="C0C1C6" w:frame="1"/>
+        </w:rPr>
+        <w:t>IMG:roc</w:t>
+      </w:r>
+      <w:proofErr w:type="spellEnd"/>
+      <w:proofErr w:type="gramEnd"/>
+      <w:r>
+        <w:rPr>
+          <w:rFonts w:ascii="Courier New" w:hAnsi="Courier New" w:cs="Courier New"/>
+          <w:color w:val="3B3B3B"/>
+          <w:sz w:val="17"/>
+          <w:szCs w:val="17"/>
+          <w:bdr w:val="single" w:sz="2" w:space="0" w:color="C0C1C6" w:frame="1"/>
+        </w:rPr>
+        <w:t>]]</w:t>
+      </w:r>
+    </w:p>
+    <w:p>
+      <w:pPr>
+        <w:shd w:val="clear" w:color="auto" w:fill="FFFFFF"/>
+        <w:rPr>
+          <w:rFonts w:ascii="Courier New" w:hAnsi="Courier New" w:cs="Courier New"/>
+          <w:color w:val="E5E7EB"/>
+          <w:sz w:val="17"/>
+          <w:szCs w:val="17"/>
+        </w:rPr>
+      </w:pPr>
+      <w:r>
+        <w:rPr>
+          <w:rFonts w:ascii="Courier New" w:hAnsi="Courier New" w:cs="Courier New"/>
+          <w:color w:val="3B3B3B"/>
+          <w:sz w:val="17"/>
+          <w:szCs w:val="17"/>
+          <w:bdr w:val="single" w:sz="2" w:space="0" w:color="C0C1C6" w:frame="1"/>
+        </w:rPr>
+        <w:t>{% endif %}</w:t>
+      </w:r>
+    </w:p>
+    <w:p/>
+    <w:p>
+      <w:pPr>
         <w:pStyle w:val="Heading3"/>
         <w:numPr>
           <w:ilvl w:val="1"/>
@@ -3810,6 +4933,235 @@
     </w:p>
     <w:p>
       <w:pPr>
+        <w:shd w:val="clear" w:color="auto" w:fill="FFFFFF"/>
+        <w:rPr>
+          <w:rFonts w:ascii="Courier New" w:hAnsi="Courier New" w:cs="Courier New"/>
+          <w:color w:val="E5E7EB"/>
+          <w:sz w:val="17"/>
+          <w:szCs w:val="17"/>
+        </w:rPr>
+      </w:pPr>
+      <w:r>
+        <w:rPr>
+          <w:rStyle w:val="mtk1"/>
+          <w:rFonts w:ascii="Courier New" w:eastAsia="MS Gothic" w:hAnsi="Courier New" w:cs="Courier New"/>
+          <w:color w:val="3B3B3B"/>
+          <w:sz w:val="17"/>
+          <w:szCs w:val="17"/>
+          <w:bdr w:val="single" w:sz="2" w:space="0" w:color="C0C1C6" w:frame="1"/>
+        </w:rPr>
+        <w:t xml:space="preserve">{% if </w:t>
+      </w:r>
+      <w:proofErr w:type="spellStart"/>
+      <w:r>
+        <w:rPr>
+          <w:rStyle w:val="mtk1"/>
+          <w:rFonts w:ascii="Courier New" w:eastAsia="MS Gothic" w:hAnsi="Courier New" w:cs="Courier New"/>
+          <w:color w:val="3B3B3B"/>
+          <w:sz w:val="17"/>
+          <w:szCs w:val="17"/>
+          <w:bdr w:val="single" w:sz="2" w:space="0" w:color="C0C1C6" w:frame="1"/>
+        </w:rPr>
+        <w:t>use_cv</w:t>
+      </w:r>
+      <w:proofErr w:type="spellEnd"/>
+      <w:r>
+        <w:rPr>
+          <w:rStyle w:val="mtk1"/>
+          <w:rFonts w:ascii="Courier New" w:eastAsia="MS Gothic" w:hAnsi="Courier New" w:cs="Courier New"/>
+          <w:color w:val="3B3B3B"/>
+          <w:sz w:val="17"/>
+          <w:szCs w:val="17"/>
+          <w:bdr w:val="single" w:sz="2" w:space="0" w:color="C0C1C6" w:frame="1"/>
+        </w:rPr>
+        <w:t xml:space="preserve"> %}</w:t>
+      </w:r>
+    </w:p>
+    <w:p>
+      <w:pPr>
+        <w:shd w:val="clear" w:color="auto" w:fill="FFFFFF"/>
+        <w:rPr>
+          <w:rFonts w:ascii="Courier New" w:hAnsi="Courier New" w:cs="Courier New"/>
+          <w:color w:val="E5E7EB"/>
+          <w:sz w:val="17"/>
+          <w:szCs w:val="17"/>
+        </w:rPr>
+      </w:pPr>
+      <w:r>
+        <w:rPr>
+          <w:rStyle w:val="mtk1"/>
+          <w:rFonts w:ascii="Courier New" w:eastAsia="MS Gothic" w:hAnsi="Courier New" w:cs="Courier New"/>
+          <w:color w:val="3B3B3B"/>
+          <w:sz w:val="17"/>
+          <w:szCs w:val="17"/>
+          <w:bdr w:val="single" w:sz="2" w:space="0" w:color="C0C1C6" w:frame="1"/>
+        </w:rPr>
+        <w:t>[[</w:t>
+      </w:r>
+      <w:proofErr w:type="spellStart"/>
+      <w:r>
+        <w:rPr>
+          <w:rStyle w:val="mtk1"/>
+          <w:rFonts w:ascii="Courier New" w:eastAsia="MS Gothic" w:hAnsi="Courier New" w:cs="Courier New"/>
+          <w:color w:val="3B3B3B"/>
+          <w:sz w:val="17"/>
+          <w:szCs w:val="17"/>
+          <w:bdr w:val="single" w:sz="2" w:space="0" w:color="C0C1C6" w:frame="1"/>
+        </w:rPr>
+        <w:t>IMG:cv_pr</w:t>
+      </w:r>
+      <w:proofErr w:type="spellEnd"/>
+      <w:r>
+        <w:rPr>
+          <w:rStyle w:val="mtk1"/>
+          <w:rFonts w:ascii="Courier New" w:eastAsia="MS Gothic" w:hAnsi="Courier New" w:cs="Courier New"/>
+          <w:color w:val="3B3B3B"/>
+          <w:sz w:val="17"/>
+          <w:szCs w:val="17"/>
+          <w:bdr w:val="single" w:sz="2" w:space="0" w:color="C0C1C6" w:frame="1"/>
+        </w:rPr>
+        <w:t>]]</w:t>
+      </w:r>
+    </w:p>
+    <w:p>
+      <w:pPr>
+        <w:shd w:val="clear" w:color="auto" w:fill="FFFFFF"/>
+        <w:rPr>
+          <w:rFonts w:ascii="Courier New" w:hAnsi="Courier New" w:cs="Courier New"/>
+          <w:color w:val="E5E7EB"/>
+          <w:sz w:val="17"/>
+          <w:szCs w:val="17"/>
+        </w:rPr>
+      </w:pPr>
+      <w:r>
+        <w:rPr>
+          <w:rStyle w:val="mtk1"/>
+          <w:rFonts w:ascii="Courier New" w:eastAsia="MS Gothic" w:hAnsi="Courier New" w:cs="Courier New"/>
+          <w:color w:val="3B3B3B"/>
+          <w:sz w:val="17"/>
+          <w:szCs w:val="17"/>
+          <w:bdr w:val="single" w:sz="2" w:space="0" w:color="C0C1C6" w:frame="1"/>
+        </w:rPr>
+        <w:t>{% endif %}</w:t>
+      </w:r>
+    </w:p>
+    <w:p>
+      <w:pPr>
+        <w:shd w:val="clear" w:color="auto" w:fill="FFFFFF"/>
+        <w:rPr>
+          <w:rFonts w:ascii="Courier New" w:hAnsi="Courier New" w:cs="Courier New"/>
+          <w:color w:val="E5E7EB"/>
+          <w:sz w:val="17"/>
+          <w:szCs w:val="17"/>
+        </w:rPr>
+      </w:pPr>
+      <w:r>
+        <w:rPr>
+          <w:rStyle w:val="mtk1"/>
+          <w:rFonts w:ascii="Courier New" w:eastAsia="MS Gothic" w:hAnsi="Courier New" w:cs="Courier New"/>
+          <w:color w:val="3B3B3B"/>
+          <w:sz w:val="17"/>
+          <w:szCs w:val="17"/>
+          <w:bdr w:val="single" w:sz="2" w:space="0" w:color="C0C1C6" w:frame="1"/>
+        </w:rPr>
+        <w:t xml:space="preserve">{% if not </w:t>
+      </w:r>
+      <w:proofErr w:type="spellStart"/>
+      <w:r>
+        <w:rPr>
+          <w:rStyle w:val="mtk1"/>
+          <w:rFonts w:ascii="Courier New" w:eastAsia="MS Gothic" w:hAnsi="Courier New" w:cs="Courier New"/>
+          <w:color w:val="3B3B3B"/>
+          <w:sz w:val="17"/>
+          <w:szCs w:val="17"/>
+          <w:bdr w:val="single" w:sz="2" w:space="0" w:color="C0C1C6" w:frame="1"/>
+        </w:rPr>
+        <w:t>use_cv</w:t>
+      </w:r>
+      <w:proofErr w:type="spellEnd"/>
+      <w:r>
+        <w:rPr>
+          <w:rStyle w:val="mtk1"/>
+          <w:rFonts w:ascii="Courier New" w:eastAsia="MS Gothic" w:hAnsi="Courier New" w:cs="Courier New"/>
+          <w:color w:val="3B3B3B"/>
+          <w:sz w:val="17"/>
+          <w:szCs w:val="17"/>
+          <w:bdr w:val="single" w:sz="2" w:space="0" w:color="C0C1C6" w:frame="1"/>
+        </w:rPr>
+        <w:t xml:space="preserve"> %}</w:t>
+      </w:r>
+    </w:p>
+    <w:p>
+      <w:pPr>
+        <w:shd w:val="clear" w:color="auto" w:fill="FFFFFF"/>
+        <w:rPr>
+          <w:rFonts w:ascii="Courier New" w:hAnsi="Courier New" w:cs="Courier New"/>
+          <w:color w:val="E5E7EB"/>
+          <w:sz w:val="17"/>
+          <w:szCs w:val="17"/>
+        </w:rPr>
+      </w:pPr>
+      <w:r>
+        <w:rPr>
+          <w:rStyle w:val="mtk1"/>
+          <w:rFonts w:ascii="Courier New" w:eastAsia="MS Gothic" w:hAnsi="Courier New" w:cs="Courier New"/>
+          <w:color w:val="3B3B3B"/>
+          <w:sz w:val="17"/>
+          <w:szCs w:val="17"/>
+          <w:bdr w:val="single" w:sz="2" w:space="0" w:color="C0C1C6" w:frame="1"/>
+        </w:rPr>
+        <w:t>[[</w:t>
+      </w:r>
+      <w:proofErr w:type="spellStart"/>
+      <w:r>
+        <w:rPr>
+          <w:rStyle w:val="mtk1"/>
+          <w:rFonts w:ascii="Courier New" w:eastAsia="MS Gothic" w:hAnsi="Courier New" w:cs="Courier New"/>
+          <w:color w:val="3B3B3B"/>
+          <w:sz w:val="17"/>
+          <w:szCs w:val="17"/>
+          <w:bdr w:val="single" w:sz="2" w:space="0" w:color="C0C1C6" w:frame="1"/>
+        </w:rPr>
+        <w:t>IMG:pr</w:t>
+      </w:r>
+      <w:proofErr w:type="spellEnd"/>
+      <w:r>
+        <w:rPr>
+          <w:rStyle w:val="mtk1"/>
+          <w:rFonts w:ascii="Courier New" w:eastAsia="MS Gothic" w:hAnsi="Courier New" w:cs="Courier New"/>
+          <w:color w:val="3B3B3B"/>
+          <w:sz w:val="17"/>
+          <w:szCs w:val="17"/>
+          <w:bdr w:val="single" w:sz="2" w:space="0" w:color="C0C1C6" w:frame="1"/>
+        </w:rPr>
+        <w:t>]]</w:t>
+      </w:r>
+    </w:p>
+    <w:p>
+      <w:pPr>
+        <w:shd w:val="clear" w:color="auto" w:fill="FFFFFF"/>
+        <w:rPr>
+          <w:rFonts w:ascii="Courier New" w:hAnsi="Courier New" w:cs="Courier New"/>
+          <w:color w:val="E5E7EB"/>
+          <w:sz w:val="17"/>
+          <w:szCs w:val="17"/>
+        </w:rPr>
+      </w:pPr>
+      <w:r>
+        <w:rPr>
+          <w:rStyle w:val="mtk1"/>
+          <w:rFonts w:ascii="Courier New" w:eastAsia="MS Gothic" w:hAnsi="Courier New" w:cs="Courier New"/>
+          <w:color w:val="3B3B3B"/>
+          <w:sz w:val="17"/>
+          <w:szCs w:val="17"/>
+          <w:bdr w:val="single" w:sz="2" w:space="0" w:color="C0C1C6" w:frame="1"/>
+        </w:rPr>
+        <w:t>{% endif %}</w:t>
+      </w:r>
+    </w:p>
+    <w:p/>
+    <w:p>
+      <w:pPr>
         <w:pStyle w:val="Heading3"/>
         <w:numPr>
           <w:ilvl w:val="1"/>
@@ -3852,6 +5204,238 @@
         <w:t>]]</w:t>
       </w:r>
     </w:p>
+    <w:p/>
+    <w:p>
+      <w:pPr>
+        <w:shd w:val="clear" w:color="auto" w:fill="FFFFFF"/>
+        <w:rPr>
+          <w:rFonts w:ascii="Courier New" w:hAnsi="Courier New" w:cs="Courier New"/>
+          <w:color w:val="E5E7EB"/>
+          <w:sz w:val="17"/>
+          <w:szCs w:val="17"/>
+        </w:rPr>
+      </w:pPr>
+      <w:r>
+        <w:rPr>
+          <w:rStyle w:val="mtk1"/>
+          <w:rFonts w:ascii="Courier New" w:eastAsia="MS Gothic" w:hAnsi="Courier New" w:cs="Courier New"/>
+          <w:color w:val="3B3B3B"/>
+          <w:sz w:val="17"/>
+          <w:szCs w:val="17"/>
+          <w:bdr w:val="single" w:sz="2" w:space="0" w:color="C0C1C6" w:frame="1"/>
+        </w:rPr>
+        <w:t xml:space="preserve">{% if </w:t>
+      </w:r>
+      <w:proofErr w:type="spellStart"/>
+      <w:r>
+        <w:rPr>
+          <w:rStyle w:val="mtk1"/>
+          <w:rFonts w:ascii="Courier New" w:eastAsia="MS Gothic" w:hAnsi="Courier New" w:cs="Courier New"/>
+          <w:color w:val="3B3B3B"/>
+          <w:sz w:val="17"/>
+          <w:szCs w:val="17"/>
+          <w:bdr w:val="single" w:sz="2" w:space="0" w:color="C0C1C6" w:frame="1"/>
+        </w:rPr>
+        <w:t>use_cv</w:t>
+      </w:r>
+      <w:proofErr w:type="spellEnd"/>
+      <w:r>
+        <w:rPr>
+          <w:rStyle w:val="mtk1"/>
+          <w:rFonts w:ascii="Courier New" w:eastAsia="MS Gothic" w:hAnsi="Courier New" w:cs="Courier New"/>
+          <w:color w:val="3B3B3B"/>
+          <w:sz w:val="17"/>
+          <w:szCs w:val="17"/>
+          <w:bdr w:val="single" w:sz="2" w:space="0" w:color="C0C1C6" w:frame="1"/>
+        </w:rPr>
+        <w:t xml:space="preserve"> %}</w:t>
+      </w:r>
+    </w:p>
+    <w:p>
+      <w:pPr>
+        <w:shd w:val="clear" w:color="auto" w:fill="FFFFFF"/>
+        <w:rPr>
+          <w:rFonts w:ascii="Courier New" w:hAnsi="Courier New" w:cs="Courier New"/>
+          <w:color w:val="E5E7EB"/>
+          <w:sz w:val="17"/>
+          <w:szCs w:val="17"/>
+        </w:rPr>
+      </w:pPr>
+      <w:r>
+        <w:rPr>
+          <w:rStyle w:val="mtk1"/>
+          <w:rFonts w:ascii="Courier New" w:eastAsia="MS Gothic" w:hAnsi="Courier New" w:cs="Courier New"/>
+          <w:color w:val="3B3B3B"/>
+          <w:sz w:val="17"/>
+          <w:szCs w:val="17"/>
+          <w:bdr w:val="single" w:sz="2" w:space="0" w:color="C0C1C6" w:frame="1"/>
+        </w:rPr>
+        <w:t>[[</w:t>
+      </w:r>
+      <w:proofErr w:type="spellStart"/>
+      <w:r>
+        <w:rPr>
+          <w:rStyle w:val="mtk1"/>
+          <w:rFonts w:ascii="Courier New" w:eastAsia="MS Gothic" w:hAnsi="Courier New" w:cs="Courier New"/>
+          <w:color w:val="3B3B3B"/>
+          <w:sz w:val="17"/>
+          <w:szCs w:val="17"/>
+          <w:bdr w:val="single" w:sz="2" w:space="0" w:color="C0C1C6" w:frame="1"/>
+        </w:rPr>
+        <w:t>IMG:cv_lift</w:t>
+      </w:r>
+      <w:proofErr w:type="spellEnd"/>
+      <w:r>
+        <w:rPr>
+          <w:rStyle w:val="mtk1"/>
+          <w:rFonts w:ascii="Courier New" w:eastAsia="MS Gothic" w:hAnsi="Courier New" w:cs="Courier New"/>
+          <w:color w:val="3B3B3B"/>
+          <w:sz w:val="17"/>
+          <w:szCs w:val="17"/>
+          <w:bdr w:val="single" w:sz="2" w:space="0" w:color="C0C1C6" w:frame="1"/>
+        </w:rPr>
+        <w:t>]]</w:t>
+      </w:r>
+    </w:p>
+    <w:p>
+      <w:pPr>
+        <w:shd w:val="clear" w:color="auto" w:fill="FFFFFF"/>
+        <w:rPr>
+          <w:rFonts w:ascii="Courier New" w:hAnsi="Courier New" w:cs="Courier New"/>
+          <w:color w:val="E5E7EB"/>
+          <w:sz w:val="17"/>
+          <w:szCs w:val="17"/>
+        </w:rPr>
+      </w:pPr>
+      <w:r>
+        <w:rPr>
+          <w:rStyle w:val="mtk1"/>
+          <w:rFonts w:ascii="Courier New" w:eastAsia="MS Gothic" w:hAnsi="Courier New" w:cs="Courier New"/>
+          <w:color w:val="3B3B3B"/>
+          <w:sz w:val="17"/>
+          <w:szCs w:val="17"/>
+          <w:bdr w:val="single" w:sz="2" w:space="0" w:color="C0C1C6" w:frame="1"/>
+        </w:rPr>
+        <w:t>{% endif %}</w:t>
+      </w:r>
+    </w:p>
+    <w:p>
+      <w:pPr>
+        <w:shd w:val="clear" w:color="auto" w:fill="FFFFFF"/>
+        <w:rPr>
+          <w:rFonts w:ascii="Courier New" w:hAnsi="Courier New" w:cs="Courier New"/>
+          <w:color w:val="E5E7EB"/>
+          <w:sz w:val="17"/>
+          <w:szCs w:val="17"/>
+        </w:rPr>
+      </w:pPr>
+      <w:r>
+        <w:rPr>
+          <w:rStyle w:val="mtk1"/>
+          <w:rFonts w:ascii="Courier New" w:eastAsia="MS Gothic" w:hAnsi="Courier New" w:cs="Courier New"/>
+          <w:color w:val="3B3B3B"/>
+          <w:sz w:val="17"/>
+          <w:szCs w:val="17"/>
+          <w:bdr w:val="single" w:sz="2" w:space="0" w:color="C0C1C6" w:frame="1"/>
+        </w:rPr>
+        <w:t xml:space="preserve">{% if not </w:t>
+      </w:r>
+      <w:proofErr w:type="spellStart"/>
+      <w:r>
+        <w:rPr>
+          <w:rStyle w:val="mtk1"/>
+          <w:rFonts w:ascii="Courier New" w:eastAsia="MS Gothic" w:hAnsi="Courier New" w:cs="Courier New"/>
+          <w:color w:val="3B3B3B"/>
+          <w:sz w:val="17"/>
+          <w:szCs w:val="17"/>
+          <w:bdr w:val="single" w:sz="2" w:space="0" w:color="C0C1C6" w:frame="1"/>
+        </w:rPr>
+        <w:t>use_cv</w:t>
+      </w:r>
+      <w:proofErr w:type="spellEnd"/>
+      <w:r>
+        <w:rPr>
+          <w:rStyle w:val="mtk1"/>
+          <w:rFonts w:ascii="Courier New" w:eastAsia="MS Gothic" w:hAnsi="Courier New" w:cs="Courier New"/>
+          <w:color w:val="3B3B3B"/>
+          <w:sz w:val="17"/>
+          <w:szCs w:val="17"/>
+          <w:bdr w:val="single" w:sz="2" w:space="0" w:color="C0C1C6" w:frame="1"/>
+        </w:rPr>
+        <w:t xml:space="preserve"> %}</w:t>
+      </w:r>
+    </w:p>
+    <w:p>
+      <w:pPr>
+        <w:shd w:val="clear" w:color="auto" w:fill="FFFFFF"/>
+        <w:rPr>
+          <w:rFonts w:ascii="Courier New" w:hAnsi="Courier New" w:cs="Courier New"/>
+          <w:color w:val="E5E7EB"/>
+          <w:sz w:val="17"/>
+          <w:szCs w:val="17"/>
+        </w:rPr>
+      </w:pPr>
+      <w:r>
+        <w:rPr>
+          <w:rStyle w:val="mtk1"/>
+          <w:rFonts w:ascii="Courier New" w:eastAsia="MS Gothic" w:hAnsi="Courier New" w:cs="Courier New"/>
+          <w:color w:val="3B3B3B"/>
+          <w:sz w:val="17"/>
+          <w:szCs w:val="17"/>
+          <w:bdr w:val="single" w:sz="2" w:space="0" w:color="C0C1C6" w:frame="1"/>
+        </w:rPr>
+        <w:t>[[</w:t>
+      </w:r>
+      <w:proofErr w:type="spellStart"/>
+      <w:proofErr w:type="gramStart"/>
+      <w:r>
+        <w:rPr>
+          <w:rStyle w:val="mtk1"/>
+          <w:rFonts w:ascii="Courier New" w:eastAsia="MS Gothic" w:hAnsi="Courier New" w:cs="Courier New"/>
+          <w:color w:val="3B3B3B"/>
+          <w:sz w:val="17"/>
+          <w:szCs w:val="17"/>
+          <w:bdr w:val="single" w:sz="2" w:space="0" w:color="C0C1C6" w:frame="1"/>
+        </w:rPr>
+        <w:t>IMG:lift</w:t>
+      </w:r>
+      <w:proofErr w:type="spellEnd"/>
+      <w:proofErr w:type="gramEnd"/>
+      <w:r>
+        <w:rPr>
+          <w:rStyle w:val="mtk1"/>
+          <w:rFonts w:ascii="Courier New" w:eastAsia="MS Gothic" w:hAnsi="Courier New" w:cs="Courier New"/>
+          <w:color w:val="3B3B3B"/>
+          <w:sz w:val="17"/>
+          <w:szCs w:val="17"/>
+          <w:bdr w:val="single" w:sz="2" w:space="0" w:color="C0C1C6" w:frame="1"/>
+        </w:rPr>
+        <w:t>]]</w:t>
+      </w:r>
+    </w:p>
+    <w:p>
+      <w:pPr>
+        <w:shd w:val="clear" w:color="auto" w:fill="FFFFFF"/>
+        <w:rPr>
+          <w:rFonts w:ascii="Courier New" w:hAnsi="Courier New" w:cs="Courier New"/>
+          <w:color w:val="E5E7EB"/>
+          <w:sz w:val="17"/>
+          <w:szCs w:val="17"/>
+        </w:rPr>
+      </w:pPr>
+      <w:r>
+        <w:rPr>
+          <w:rStyle w:val="mtk1"/>
+          <w:rFonts w:ascii="Courier New" w:eastAsia="MS Gothic" w:hAnsi="Courier New" w:cs="Courier New"/>
+          <w:color w:val="3B3B3B"/>
+          <w:sz w:val="17"/>
+          <w:szCs w:val="17"/>
+          <w:bdr w:val="single" w:sz="2" w:space="0" w:color="C0C1C6" w:frame="1"/>
+        </w:rPr>
+        <w:t>{% endif %}</w:t>
+      </w:r>
+    </w:p>
+    <w:p/>
     <w:p>
       <w:pPr>
         <w:pStyle w:val="Heading3"/>
@@ -3898,6 +5482,238 @@
         <w:t>]]</w:t>
       </w:r>
     </w:p>
+    <w:p/>
+    <w:p>
+      <w:pPr>
+        <w:shd w:val="clear" w:color="auto" w:fill="FFFFFF"/>
+        <w:rPr>
+          <w:rFonts w:ascii="Courier New" w:hAnsi="Courier New" w:cs="Courier New"/>
+          <w:color w:val="E5E7EB"/>
+          <w:sz w:val="17"/>
+          <w:szCs w:val="17"/>
+        </w:rPr>
+      </w:pPr>
+      <w:r>
+        <w:rPr>
+          <w:rStyle w:val="mtk1"/>
+          <w:rFonts w:ascii="Courier New" w:eastAsia="MS Gothic" w:hAnsi="Courier New" w:cs="Courier New"/>
+          <w:color w:val="3B3B3B"/>
+          <w:sz w:val="17"/>
+          <w:szCs w:val="17"/>
+          <w:bdr w:val="single" w:sz="2" w:space="0" w:color="C0C1C6" w:frame="1"/>
+        </w:rPr>
+        <w:t xml:space="preserve">{% if </w:t>
+      </w:r>
+      <w:proofErr w:type="spellStart"/>
+      <w:r>
+        <w:rPr>
+          <w:rStyle w:val="mtk1"/>
+          <w:rFonts w:ascii="Courier New" w:eastAsia="MS Gothic" w:hAnsi="Courier New" w:cs="Courier New"/>
+          <w:color w:val="3B3B3B"/>
+          <w:sz w:val="17"/>
+          <w:szCs w:val="17"/>
+          <w:bdr w:val="single" w:sz="2" w:space="0" w:color="C0C1C6" w:frame="1"/>
+        </w:rPr>
+        <w:t>use_cv</w:t>
+      </w:r>
+      <w:proofErr w:type="spellEnd"/>
+      <w:r>
+        <w:rPr>
+          <w:rStyle w:val="mtk1"/>
+          <w:rFonts w:ascii="Courier New" w:eastAsia="MS Gothic" w:hAnsi="Courier New" w:cs="Courier New"/>
+          <w:color w:val="3B3B3B"/>
+          <w:sz w:val="17"/>
+          <w:szCs w:val="17"/>
+          <w:bdr w:val="single" w:sz="2" w:space="0" w:color="C0C1C6" w:frame="1"/>
+        </w:rPr>
+        <w:t xml:space="preserve"> %}</w:t>
+      </w:r>
+    </w:p>
+    <w:p>
+      <w:pPr>
+        <w:shd w:val="clear" w:color="auto" w:fill="FFFFFF"/>
+        <w:rPr>
+          <w:rFonts w:ascii="Courier New" w:hAnsi="Courier New" w:cs="Courier New"/>
+          <w:color w:val="E5E7EB"/>
+          <w:sz w:val="17"/>
+          <w:szCs w:val="17"/>
+        </w:rPr>
+      </w:pPr>
+      <w:r>
+        <w:rPr>
+          <w:rStyle w:val="mtk1"/>
+          <w:rFonts w:ascii="Courier New" w:eastAsia="MS Gothic" w:hAnsi="Courier New" w:cs="Courier New"/>
+          <w:color w:val="3B3B3B"/>
+          <w:sz w:val="17"/>
+          <w:szCs w:val="17"/>
+          <w:bdr w:val="single" w:sz="2" w:space="0" w:color="C0C1C6" w:frame="1"/>
+        </w:rPr>
+        <w:t>[[</w:t>
+      </w:r>
+      <w:proofErr w:type="spellStart"/>
+      <w:r>
+        <w:rPr>
+          <w:rStyle w:val="mtk1"/>
+          <w:rFonts w:ascii="Courier New" w:eastAsia="MS Gothic" w:hAnsi="Courier New" w:cs="Courier New"/>
+          <w:color w:val="3B3B3B"/>
+          <w:sz w:val="17"/>
+          <w:szCs w:val="17"/>
+          <w:bdr w:val="single" w:sz="2" w:space="0" w:color="C0C1C6" w:frame="1"/>
+        </w:rPr>
+        <w:t>IMG:cv_calibration</w:t>
+      </w:r>
+      <w:proofErr w:type="spellEnd"/>
+      <w:r>
+        <w:rPr>
+          <w:rStyle w:val="mtk1"/>
+          <w:rFonts w:ascii="Courier New" w:eastAsia="MS Gothic" w:hAnsi="Courier New" w:cs="Courier New"/>
+          <w:color w:val="3B3B3B"/>
+          <w:sz w:val="17"/>
+          <w:szCs w:val="17"/>
+          <w:bdr w:val="single" w:sz="2" w:space="0" w:color="C0C1C6" w:frame="1"/>
+        </w:rPr>
+        <w:t>]]</w:t>
+      </w:r>
+    </w:p>
+    <w:p>
+      <w:pPr>
+        <w:shd w:val="clear" w:color="auto" w:fill="FFFFFF"/>
+        <w:rPr>
+          <w:rFonts w:ascii="Courier New" w:hAnsi="Courier New" w:cs="Courier New"/>
+          <w:color w:val="E5E7EB"/>
+          <w:sz w:val="17"/>
+          <w:szCs w:val="17"/>
+        </w:rPr>
+      </w:pPr>
+      <w:r>
+        <w:rPr>
+          <w:rStyle w:val="mtk1"/>
+          <w:rFonts w:ascii="Courier New" w:eastAsia="MS Gothic" w:hAnsi="Courier New" w:cs="Courier New"/>
+          <w:color w:val="3B3B3B"/>
+          <w:sz w:val="17"/>
+          <w:szCs w:val="17"/>
+          <w:bdr w:val="single" w:sz="2" w:space="0" w:color="C0C1C6" w:frame="1"/>
+        </w:rPr>
+        <w:t>{% endif %}</w:t>
+      </w:r>
+    </w:p>
+    <w:p>
+      <w:pPr>
+        <w:shd w:val="clear" w:color="auto" w:fill="FFFFFF"/>
+        <w:rPr>
+          <w:rFonts w:ascii="Courier New" w:hAnsi="Courier New" w:cs="Courier New"/>
+          <w:color w:val="E5E7EB"/>
+          <w:sz w:val="17"/>
+          <w:szCs w:val="17"/>
+        </w:rPr>
+      </w:pPr>
+      <w:r>
+        <w:rPr>
+          <w:rStyle w:val="mtk1"/>
+          <w:rFonts w:ascii="Courier New" w:eastAsia="MS Gothic" w:hAnsi="Courier New" w:cs="Courier New"/>
+          <w:color w:val="3B3B3B"/>
+          <w:sz w:val="17"/>
+          <w:szCs w:val="17"/>
+          <w:bdr w:val="single" w:sz="2" w:space="0" w:color="C0C1C6" w:frame="1"/>
+        </w:rPr>
+        <w:t xml:space="preserve">{% if not </w:t>
+      </w:r>
+      <w:proofErr w:type="spellStart"/>
+      <w:r>
+        <w:rPr>
+          <w:rStyle w:val="mtk1"/>
+          <w:rFonts w:ascii="Courier New" w:eastAsia="MS Gothic" w:hAnsi="Courier New" w:cs="Courier New"/>
+          <w:color w:val="3B3B3B"/>
+          <w:sz w:val="17"/>
+          <w:szCs w:val="17"/>
+          <w:bdr w:val="single" w:sz="2" w:space="0" w:color="C0C1C6" w:frame="1"/>
+        </w:rPr>
+        <w:t>use_cv</w:t>
+      </w:r>
+      <w:proofErr w:type="spellEnd"/>
+      <w:r>
+        <w:rPr>
+          <w:rStyle w:val="mtk1"/>
+          <w:rFonts w:ascii="Courier New" w:eastAsia="MS Gothic" w:hAnsi="Courier New" w:cs="Courier New"/>
+          <w:color w:val="3B3B3B"/>
+          <w:sz w:val="17"/>
+          <w:szCs w:val="17"/>
+          <w:bdr w:val="single" w:sz="2" w:space="0" w:color="C0C1C6" w:frame="1"/>
+        </w:rPr>
+        <w:t xml:space="preserve"> %}</w:t>
+      </w:r>
+    </w:p>
+    <w:p>
+      <w:pPr>
+        <w:shd w:val="clear" w:color="auto" w:fill="FFFFFF"/>
+        <w:rPr>
+          <w:rFonts w:ascii="Courier New" w:hAnsi="Courier New" w:cs="Courier New"/>
+          <w:color w:val="E5E7EB"/>
+          <w:sz w:val="17"/>
+          <w:szCs w:val="17"/>
+        </w:rPr>
+      </w:pPr>
+      <w:r>
+        <w:rPr>
+          <w:rStyle w:val="mtk1"/>
+          <w:rFonts w:ascii="Courier New" w:eastAsia="MS Gothic" w:hAnsi="Courier New" w:cs="Courier New"/>
+          <w:color w:val="3B3B3B"/>
+          <w:sz w:val="17"/>
+          <w:szCs w:val="17"/>
+          <w:bdr w:val="single" w:sz="2" w:space="0" w:color="C0C1C6" w:frame="1"/>
+        </w:rPr>
+        <w:t>[[</w:t>
+      </w:r>
+      <w:proofErr w:type="spellStart"/>
+      <w:proofErr w:type="gramStart"/>
+      <w:r>
+        <w:rPr>
+          <w:rStyle w:val="mtk1"/>
+          <w:rFonts w:ascii="Courier New" w:eastAsia="MS Gothic" w:hAnsi="Courier New" w:cs="Courier New"/>
+          <w:color w:val="3B3B3B"/>
+          <w:sz w:val="17"/>
+          <w:szCs w:val="17"/>
+          <w:bdr w:val="single" w:sz="2" w:space="0" w:color="C0C1C6" w:frame="1"/>
+        </w:rPr>
+        <w:t>IMG:calibration</w:t>
+      </w:r>
+      <w:proofErr w:type="spellEnd"/>
+      <w:proofErr w:type="gramEnd"/>
+      <w:r>
+        <w:rPr>
+          <w:rStyle w:val="mtk1"/>
+          <w:rFonts w:ascii="Courier New" w:eastAsia="MS Gothic" w:hAnsi="Courier New" w:cs="Courier New"/>
+          <w:color w:val="3B3B3B"/>
+          <w:sz w:val="17"/>
+          <w:szCs w:val="17"/>
+          <w:bdr w:val="single" w:sz="2" w:space="0" w:color="C0C1C6" w:frame="1"/>
+        </w:rPr>
+        <w:t>]]</w:t>
+      </w:r>
+    </w:p>
+    <w:p>
+      <w:pPr>
+        <w:shd w:val="clear" w:color="auto" w:fill="FFFFFF"/>
+        <w:rPr>
+          <w:rFonts w:ascii="Courier New" w:hAnsi="Courier New" w:cs="Courier New"/>
+          <w:color w:val="E5E7EB"/>
+          <w:sz w:val="17"/>
+          <w:szCs w:val="17"/>
+        </w:rPr>
+      </w:pPr>
+      <w:r>
+        <w:rPr>
+          <w:rStyle w:val="mtk1"/>
+          <w:rFonts w:ascii="Courier New" w:eastAsia="MS Gothic" w:hAnsi="Courier New" w:cs="Courier New"/>
+          <w:color w:val="3B3B3B"/>
+          <w:sz w:val="17"/>
+          <w:szCs w:val="17"/>
+          <w:bdr w:val="single" w:sz="2" w:space="0" w:color="C0C1C6" w:frame="1"/>
+        </w:rPr>
+        <w:t>{% endif %}</w:t>
+      </w:r>
+    </w:p>
+    <w:p/>
     <w:p>
       <w:pPr>
         <w:pStyle w:val="Heading3"/>
@@ -3944,6 +5760,238 @@
     <w:p/>
     <w:p>
       <w:pPr>
+        <w:shd w:val="clear" w:color="auto" w:fill="FFFFFF"/>
+        <w:rPr>
+          <w:rFonts w:ascii="Courier New" w:hAnsi="Courier New" w:cs="Courier New"/>
+          <w:color w:val="E5E7EB"/>
+          <w:sz w:val="17"/>
+          <w:szCs w:val="17"/>
+        </w:rPr>
+      </w:pPr>
+      <w:r>
+        <w:rPr>
+          <w:rStyle w:val="mtk1"/>
+          <w:rFonts w:ascii="Courier New" w:eastAsia="MS Gothic" w:hAnsi="Courier New" w:cs="Courier New"/>
+          <w:color w:val="3B3B3B"/>
+          <w:sz w:val="17"/>
+          <w:szCs w:val="17"/>
+          <w:bdr w:val="single" w:sz="2" w:space="0" w:color="C0C1C6" w:frame="1"/>
+        </w:rPr>
+        <w:t xml:space="preserve">{% if </w:t>
+      </w:r>
+      <w:proofErr w:type="spellStart"/>
+      <w:r>
+        <w:rPr>
+          <w:rStyle w:val="mtk1"/>
+          <w:rFonts w:ascii="Courier New" w:eastAsia="MS Gothic" w:hAnsi="Courier New" w:cs="Courier New"/>
+          <w:color w:val="3B3B3B"/>
+          <w:sz w:val="17"/>
+          <w:szCs w:val="17"/>
+          <w:bdr w:val="single" w:sz="2" w:space="0" w:color="C0C1C6" w:frame="1"/>
+        </w:rPr>
+        <w:t>use_cv</w:t>
+      </w:r>
+      <w:proofErr w:type="spellEnd"/>
+      <w:r>
+        <w:rPr>
+          <w:rStyle w:val="mtk1"/>
+          <w:rFonts w:ascii="Courier New" w:eastAsia="MS Gothic" w:hAnsi="Courier New" w:cs="Courier New"/>
+          <w:color w:val="3B3B3B"/>
+          <w:sz w:val="17"/>
+          <w:szCs w:val="17"/>
+          <w:bdr w:val="single" w:sz="2" w:space="0" w:color="C0C1C6" w:frame="1"/>
+        </w:rPr>
+        <w:t xml:space="preserve"> %}</w:t>
+      </w:r>
+    </w:p>
+    <w:p>
+      <w:pPr>
+        <w:shd w:val="clear" w:color="auto" w:fill="FFFFFF"/>
+        <w:rPr>
+          <w:rFonts w:ascii="Courier New" w:hAnsi="Courier New" w:cs="Courier New"/>
+          <w:color w:val="E5E7EB"/>
+          <w:sz w:val="17"/>
+          <w:szCs w:val="17"/>
+        </w:rPr>
+      </w:pPr>
+      <w:r>
+        <w:rPr>
+          <w:rStyle w:val="mtk1"/>
+          <w:rFonts w:ascii="Courier New" w:eastAsia="MS Gothic" w:hAnsi="Courier New" w:cs="Courier New"/>
+          <w:color w:val="3B3B3B"/>
+          <w:sz w:val="17"/>
+          <w:szCs w:val="17"/>
+          <w:bdr w:val="single" w:sz="2" w:space="0" w:color="C0C1C6" w:frame="1"/>
+        </w:rPr>
+        <w:t>[[</w:t>
+      </w:r>
+      <w:proofErr w:type="spellStart"/>
+      <w:r>
+        <w:rPr>
+          <w:rStyle w:val="mtk1"/>
+          <w:rFonts w:ascii="Courier New" w:eastAsia="MS Gothic" w:hAnsi="Courier New" w:cs="Courier New"/>
+          <w:color w:val="3B3B3B"/>
+          <w:sz w:val="17"/>
+          <w:szCs w:val="17"/>
+          <w:bdr w:val="single" w:sz="2" w:space="0" w:color="C0C1C6" w:frame="1"/>
+        </w:rPr>
+        <w:t>IMG:cv_confusion</w:t>
+      </w:r>
+      <w:proofErr w:type="spellEnd"/>
+      <w:r>
+        <w:rPr>
+          <w:rStyle w:val="mtk1"/>
+          <w:rFonts w:ascii="Courier New" w:eastAsia="MS Gothic" w:hAnsi="Courier New" w:cs="Courier New"/>
+          <w:color w:val="3B3B3B"/>
+          <w:sz w:val="17"/>
+          <w:szCs w:val="17"/>
+          <w:bdr w:val="single" w:sz="2" w:space="0" w:color="C0C1C6" w:frame="1"/>
+        </w:rPr>
+        <w:t>]]</w:t>
+      </w:r>
+    </w:p>
+    <w:p>
+      <w:pPr>
+        <w:shd w:val="clear" w:color="auto" w:fill="FFFFFF"/>
+        <w:rPr>
+          <w:rFonts w:ascii="Courier New" w:hAnsi="Courier New" w:cs="Courier New"/>
+          <w:color w:val="E5E7EB"/>
+          <w:sz w:val="17"/>
+          <w:szCs w:val="17"/>
+        </w:rPr>
+      </w:pPr>
+      <w:r>
+        <w:rPr>
+          <w:rStyle w:val="mtk1"/>
+          <w:rFonts w:ascii="Courier New" w:eastAsia="MS Gothic" w:hAnsi="Courier New" w:cs="Courier New"/>
+          <w:color w:val="3B3B3B"/>
+          <w:sz w:val="17"/>
+          <w:szCs w:val="17"/>
+          <w:bdr w:val="single" w:sz="2" w:space="0" w:color="C0C1C6" w:frame="1"/>
+        </w:rPr>
+        <w:t>{% endif %}</w:t>
+      </w:r>
+    </w:p>
+    <w:p>
+      <w:pPr>
+        <w:shd w:val="clear" w:color="auto" w:fill="FFFFFF"/>
+        <w:rPr>
+          <w:rFonts w:ascii="Courier New" w:hAnsi="Courier New" w:cs="Courier New"/>
+          <w:color w:val="E5E7EB"/>
+          <w:sz w:val="17"/>
+          <w:szCs w:val="17"/>
+        </w:rPr>
+      </w:pPr>
+      <w:r>
+        <w:rPr>
+          <w:rStyle w:val="mtk1"/>
+          <w:rFonts w:ascii="Courier New" w:eastAsia="MS Gothic" w:hAnsi="Courier New" w:cs="Courier New"/>
+          <w:color w:val="3B3B3B"/>
+          <w:sz w:val="17"/>
+          <w:szCs w:val="17"/>
+          <w:bdr w:val="single" w:sz="2" w:space="0" w:color="C0C1C6" w:frame="1"/>
+        </w:rPr>
+        <w:t xml:space="preserve">{% if not </w:t>
+      </w:r>
+      <w:proofErr w:type="spellStart"/>
+      <w:r>
+        <w:rPr>
+          <w:rStyle w:val="mtk1"/>
+          <w:rFonts w:ascii="Courier New" w:eastAsia="MS Gothic" w:hAnsi="Courier New" w:cs="Courier New"/>
+          <w:color w:val="3B3B3B"/>
+          <w:sz w:val="17"/>
+          <w:szCs w:val="17"/>
+          <w:bdr w:val="single" w:sz="2" w:space="0" w:color="C0C1C6" w:frame="1"/>
+        </w:rPr>
+        <w:t>use_cv</w:t>
+      </w:r>
+      <w:proofErr w:type="spellEnd"/>
+      <w:r>
+        <w:rPr>
+          <w:rStyle w:val="mtk1"/>
+          <w:rFonts w:ascii="Courier New" w:eastAsia="MS Gothic" w:hAnsi="Courier New" w:cs="Courier New"/>
+          <w:color w:val="3B3B3B"/>
+          <w:sz w:val="17"/>
+          <w:szCs w:val="17"/>
+          <w:bdr w:val="single" w:sz="2" w:space="0" w:color="C0C1C6" w:frame="1"/>
+        </w:rPr>
+        <w:t xml:space="preserve"> %}</w:t>
+      </w:r>
+    </w:p>
+    <w:p>
+      <w:pPr>
+        <w:shd w:val="clear" w:color="auto" w:fill="FFFFFF"/>
+        <w:rPr>
+          <w:rFonts w:ascii="Courier New" w:hAnsi="Courier New" w:cs="Courier New"/>
+          <w:color w:val="E5E7EB"/>
+          <w:sz w:val="17"/>
+          <w:szCs w:val="17"/>
+        </w:rPr>
+      </w:pPr>
+      <w:r>
+        <w:rPr>
+          <w:rStyle w:val="mtk1"/>
+          <w:rFonts w:ascii="Courier New" w:eastAsia="MS Gothic" w:hAnsi="Courier New" w:cs="Courier New"/>
+          <w:color w:val="3B3B3B"/>
+          <w:sz w:val="17"/>
+          <w:szCs w:val="17"/>
+          <w:bdr w:val="single" w:sz="2" w:space="0" w:color="C0C1C6" w:frame="1"/>
+        </w:rPr>
+        <w:t>[[</w:t>
+      </w:r>
+      <w:proofErr w:type="spellStart"/>
+      <w:proofErr w:type="gramStart"/>
+      <w:r>
+        <w:rPr>
+          <w:rStyle w:val="mtk1"/>
+          <w:rFonts w:ascii="Courier New" w:eastAsia="MS Gothic" w:hAnsi="Courier New" w:cs="Courier New"/>
+          <w:color w:val="3B3B3B"/>
+          <w:sz w:val="17"/>
+          <w:szCs w:val="17"/>
+          <w:bdr w:val="single" w:sz="2" w:space="0" w:color="C0C1C6" w:frame="1"/>
+        </w:rPr>
+        <w:t>IMG:confusion</w:t>
+      </w:r>
+      <w:proofErr w:type="spellEnd"/>
+      <w:proofErr w:type="gramEnd"/>
+      <w:r>
+        <w:rPr>
+          <w:rStyle w:val="mtk1"/>
+          <w:rFonts w:ascii="Courier New" w:eastAsia="MS Gothic" w:hAnsi="Courier New" w:cs="Courier New"/>
+          <w:color w:val="3B3B3B"/>
+          <w:sz w:val="17"/>
+          <w:szCs w:val="17"/>
+          <w:bdr w:val="single" w:sz="2" w:space="0" w:color="C0C1C6" w:frame="1"/>
+        </w:rPr>
+        <w:t>]]</w:t>
+      </w:r>
+    </w:p>
+    <w:p>
+      <w:pPr>
+        <w:shd w:val="clear" w:color="auto" w:fill="FFFFFF"/>
+        <w:rPr>
+          <w:rFonts w:ascii="Courier New" w:hAnsi="Courier New" w:cs="Courier New"/>
+          <w:color w:val="E5E7EB"/>
+          <w:sz w:val="17"/>
+          <w:szCs w:val="17"/>
+        </w:rPr>
+      </w:pPr>
+      <w:r>
+        <w:rPr>
+          <w:rStyle w:val="mtk1"/>
+          <w:rFonts w:ascii="Courier New" w:eastAsia="MS Gothic" w:hAnsi="Courier New" w:cs="Courier New"/>
+          <w:color w:val="3B3B3B"/>
+          <w:sz w:val="17"/>
+          <w:szCs w:val="17"/>
+          <w:bdr w:val="single" w:sz="2" w:space="0" w:color="C0C1C6" w:frame="1"/>
+        </w:rPr>
+        <w:t>{% endif %}</w:t>
+      </w:r>
+    </w:p>
+    <w:p/>
+    <w:p/>
+    <w:p>
+      <w:pPr>
         <w:pStyle w:val="Heading3"/>
         <w:numPr>
           <w:ilvl w:val="1"/>
@@ -4024,6 +6072,238 @@
     </w:p>
     <w:p>
       <w:pPr>
+        <w:shd w:val="clear" w:color="auto" w:fill="FFFFFF"/>
+        <w:rPr>
+          <w:rFonts w:ascii="Courier New" w:hAnsi="Courier New" w:cs="Courier New"/>
+          <w:color w:val="E5E7EB"/>
+          <w:sz w:val="17"/>
+          <w:szCs w:val="17"/>
+        </w:rPr>
+      </w:pPr>
+      <w:r>
+        <w:rPr>
+          <w:rStyle w:val="mtk1"/>
+          <w:rFonts w:ascii="Courier New" w:eastAsia="MS Gothic" w:hAnsi="Courier New" w:cs="Courier New"/>
+          <w:color w:val="3B3B3B"/>
+          <w:sz w:val="17"/>
+          <w:szCs w:val="17"/>
+          <w:bdr w:val="single" w:sz="2" w:space="0" w:color="C0C1C6" w:frame="1"/>
+        </w:rPr>
+        <w:t xml:space="preserve">{% if </w:t>
+      </w:r>
+      <w:proofErr w:type="spellStart"/>
+      <w:r>
+        <w:rPr>
+          <w:rStyle w:val="mtk1"/>
+          <w:rFonts w:ascii="Courier New" w:eastAsia="MS Gothic" w:hAnsi="Courier New" w:cs="Courier New"/>
+          <w:color w:val="3B3B3B"/>
+          <w:sz w:val="17"/>
+          <w:szCs w:val="17"/>
+          <w:bdr w:val="single" w:sz="2" w:space="0" w:color="C0C1C6" w:frame="1"/>
+        </w:rPr>
+        <w:t>use_cv</w:t>
+      </w:r>
+      <w:proofErr w:type="spellEnd"/>
+      <w:r>
+        <w:rPr>
+          <w:rStyle w:val="mtk1"/>
+          <w:rFonts w:ascii="Courier New" w:eastAsia="MS Gothic" w:hAnsi="Courier New" w:cs="Courier New"/>
+          <w:color w:val="3B3B3B"/>
+          <w:sz w:val="17"/>
+          <w:szCs w:val="17"/>
+          <w:bdr w:val="single" w:sz="2" w:space="0" w:color="C0C1C6" w:frame="1"/>
+        </w:rPr>
+        <w:t xml:space="preserve"> %}</w:t>
+      </w:r>
+    </w:p>
+    <w:p>
+      <w:pPr>
+        <w:shd w:val="clear" w:color="auto" w:fill="FFFFFF"/>
+        <w:rPr>
+          <w:rFonts w:ascii="Courier New" w:hAnsi="Courier New" w:cs="Courier New"/>
+          <w:color w:val="E5E7EB"/>
+          <w:sz w:val="17"/>
+          <w:szCs w:val="17"/>
+        </w:rPr>
+      </w:pPr>
+      <w:r>
+        <w:rPr>
+          <w:rStyle w:val="mtk1"/>
+          <w:rFonts w:ascii="Courier New" w:eastAsia="MS Gothic" w:hAnsi="Courier New" w:cs="Courier New"/>
+          <w:color w:val="3B3B3B"/>
+          <w:sz w:val="17"/>
+          <w:szCs w:val="17"/>
+          <w:bdr w:val="single" w:sz="2" w:space="0" w:color="C0C1C6" w:frame="1"/>
+        </w:rPr>
+        <w:lastRenderedPageBreak/>
+        <w:t>[[</w:t>
+      </w:r>
+      <w:proofErr w:type="spellStart"/>
+      <w:r>
+        <w:rPr>
+          <w:rStyle w:val="mtk1"/>
+          <w:rFonts w:ascii="Courier New" w:eastAsia="MS Gothic" w:hAnsi="Courier New" w:cs="Courier New"/>
+          <w:color w:val="3B3B3B"/>
+          <w:sz w:val="17"/>
+          <w:szCs w:val="17"/>
+          <w:bdr w:val="single" w:sz="2" w:space="0" w:color="C0C1C6" w:frame="1"/>
+        </w:rPr>
+        <w:t>IMG:cv_ks</w:t>
+      </w:r>
+      <w:proofErr w:type="spellEnd"/>
+      <w:r>
+        <w:rPr>
+          <w:rStyle w:val="mtk1"/>
+          <w:rFonts w:ascii="Courier New" w:eastAsia="MS Gothic" w:hAnsi="Courier New" w:cs="Courier New"/>
+          <w:color w:val="3B3B3B"/>
+          <w:sz w:val="17"/>
+          <w:szCs w:val="17"/>
+          <w:bdr w:val="single" w:sz="2" w:space="0" w:color="C0C1C6" w:frame="1"/>
+        </w:rPr>
+        <w:t>]]</w:t>
+      </w:r>
+    </w:p>
+    <w:p>
+      <w:pPr>
+        <w:shd w:val="clear" w:color="auto" w:fill="FFFFFF"/>
+        <w:rPr>
+          <w:rFonts w:ascii="Courier New" w:hAnsi="Courier New" w:cs="Courier New"/>
+          <w:color w:val="E5E7EB"/>
+          <w:sz w:val="17"/>
+          <w:szCs w:val="17"/>
+        </w:rPr>
+      </w:pPr>
+      <w:r>
+        <w:rPr>
+          <w:rStyle w:val="mtk1"/>
+          <w:rFonts w:ascii="Courier New" w:eastAsia="MS Gothic" w:hAnsi="Courier New" w:cs="Courier New"/>
+          <w:color w:val="3B3B3B"/>
+          <w:sz w:val="17"/>
+          <w:szCs w:val="17"/>
+          <w:bdr w:val="single" w:sz="2" w:space="0" w:color="C0C1C6" w:frame="1"/>
+        </w:rPr>
+        <w:t>{% endif %}</w:t>
+      </w:r>
+    </w:p>
+    <w:p>
+      <w:pPr>
+        <w:shd w:val="clear" w:color="auto" w:fill="FFFFFF"/>
+        <w:rPr>
+          <w:rFonts w:ascii="Courier New" w:hAnsi="Courier New" w:cs="Courier New"/>
+          <w:color w:val="E5E7EB"/>
+          <w:sz w:val="17"/>
+          <w:szCs w:val="17"/>
+        </w:rPr>
+      </w:pPr>
+      <w:r>
+        <w:rPr>
+          <w:rStyle w:val="mtk1"/>
+          <w:rFonts w:ascii="Courier New" w:eastAsia="MS Gothic" w:hAnsi="Courier New" w:cs="Courier New"/>
+          <w:color w:val="3B3B3B"/>
+          <w:sz w:val="17"/>
+          <w:szCs w:val="17"/>
+          <w:bdr w:val="single" w:sz="2" w:space="0" w:color="C0C1C6" w:frame="1"/>
+        </w:rPr>
+        <w:t xml:space="preserve">{% if not </w:t>
+      </w:r>
+      <w:proofErr w:type="spellStart"/>
+      <w:r>
+        <w:rPr>
+          <w:rStyle w:val="mtk1"/>
+          <w:rFonts w:ascii="Courier New" w:eastAsia="MS Gothic" w:hAnsi="Courier New" w:cs="Courier New"/>
+          <w:color w:val="3B3B3B"/>
+          <w:sz w:val="17"/>
+          <w:szCs w:val="17"/>
+          <w:bdr w:val="single" w:sz="2" w:space="0" w:color="C0C1C6" w:frame="1"/>
+        </w:rPr>
+        <w:t>use_cv</w:t>
+      </w:r>
+      <w:proofErr w:type="spellEnd"/>
+      <w:r>
+        <w:rPr>
+          <w:rStyle w:val="mtk1"/>
+          <w:rFonts w:ascii="Courier New" w:eastAsia="MS Gothic" w:hAnsi="Courier New" w:cs="Courier New"/>
+          <w:color w:val="3B3B3B"/>
+          <w:sz w:val="17"/>
+          <w:szCs w:val="17"/>
+          <w:bdr w:val="single" w:sz="2" w:space="0" w:color="C0C1C6" w:frame="1"/>
+        </w:rPr>
+        <w:t xml:space="preserve"> %}</w:t>
+      </w:r>
+    </w:p>
+    <w:p>
+      <w:pPr>
+        <w:shd w:val="clear" w:color="auto" w:fill="FFFFFF"/>
+        <w:rPr>
+          <w:rFonts w:ascii="Courier New" w:hAnsi="Courier New" w:cs="Courier New"/>
+          <w:color w:val="E5E7EB"/>
+          <w:sz w:val="17"/>
+          <w:szCs w:val="17"/>
+        </w:rPr>
+      </w:pPr>
+      <w:r>
+        <w:rPr>
+          <w:rStyle w:val="mtk1"/>
+          <w:rFonts w:ascii="Courier New" w:eastAsia="MS Gothic" w:hAnsi="Courier New" w:cs="Courier New"/>
+          <w:color w:val="3B3B3B"/>
+          <w:sz w:val="17"/>
+          <w:szCs w:val="17"/>
+          <w:bdr w:val="single" w:sz="2" w:space="0" w:color="C0C1C6" w:frame="1"/>
+        </w:rPr>
+        <w:t>[[</w:t>
+      </w:r>
+      <w:proofErr w:type="spellStart"/>
+      <w:proofErr w:type="gramStart"/>
+      <w:r>
+        <w:rPr>
+          <w:rStyle w:val="mtk1"/>
+          <w:rFonts w:ascii="Courier New" w:eastAsia="MS Gothic" w:hAnsi="Courier New" w:cs="Courier New"/>
+          <w:color w:val="3B3B3B"/>
+          <w:sz w:val="17"/>
+          <w:szCs w:val="17"/>
+          <w:bdr w:val="single" w:sz="2" w:space="0" w:color="C0C1C6" w:frame="1"/>
+        </w:rPr>
+        <w:t>IMG:ks</w:t>
+      </w:r>
+      <w:proofErr w:type="spellEnd"/>
+      <w:proofErr w:type="gramEnd"/>
+      <w:r>
+        <w:rPr>
+          <w:rStyle w:val="mtk1"/>
+          <w:rFonts w:ascii="Courier New" w:eastAsia="MS Gothic" w:hAnsi="Courier New" w:cs="Courier New"/>
+          <w:color w:val="3B3B3B"/>
+          <w:sz w:val="17"/>
+          <w:szCs w:val="17"/>
+          <w:bdr w:val="single" w:sz="2" w:space="0" w:color="C0C1C6" w:frame="1"/>
+        </w:rPr>
+        <w:t>]]</w:t>
+      </w:r>
+    </w:p>
+    <w:p>
+      <w:pPr>
+        <w:shd w:val="clear" w:color="auto" w:fill="FFFFFF"/>
+        <w:rPr>
+          <w:rFonts w:ascii="Courier New" w:hAnsi="Courier New" w:cs="Courier New"/>
+          <w:color w:val="E5E7EB"/>
+          <w:sz w:val="17"/>
+          <w:szCs w:val="17"/>
+        </w:rPr>
+      </w:pPr>
+      <w:r>
+        <w:rPr>
+          <w:rStyle w:val="mtk1"/>
+          <w:rFonts w:ascii="Courier New" w:eastAsia="MS Gothic" w:hAnsi="Courier New" w:cs="Courier New"/>
+          <w:color w:val="3B3B3B"/>
+          <w:sz w:val="17"/>
+          <w:szCs w:val="17"/>
+          <w:bdr w:val="single" w:sz="2" w:space="0" w:color="C0C1C6" w:frame="1"/>
+        </w:rPr>
+        <w:t>{% endif %}</w:t>
+      </w:r>
+    </w:p>
+    <w:p/>
+    <w:p>
+      <w:pPr>
         <w:pStyle w:val="Heading2"/>
       </w:pPr>
       <w:bookmarkStart w:id="14" w:name="_Toc201463066"/>
@@ -4040,14 +6320,9 @@
         <w:ind w:left="720"/>
       </w:pPr>
       <w:r>
-        <w:t>Missing (Train</w:t>
-      </w:r>
-      <w:proofErr w:type="gramStart"/>
-      <w:r>
-        <w:t>): {{</w:t>
+        <w:t>Missing (Train): {{</w:t>
       </w:r>
       <w:proofErr w:type="spellStart"/>
-      <w:proofErr w:type="gramEnd"/>
       <w:r>
         <w:t>DataQualityCheck.train_avg_missing</w:t>
       </w:r>
@@ -4061,14 +6336,9 @@
         <w:ind w:left="720"/>
       </w:pPr>
       <w:r>
-        <w:t>Missing (Test</w:t>
-      </w:r>
-      <w:proofErr w:type="gramStart"/>
-      <w:r>
-        <w:t>): {{</w:t>
+        <w:t>Missing (Test): {{</w:t>
       </w:r>
       <w:proofErr w:type="spellStart"/>
-      <w:proofErr w:type="gramEnd"/>
       <w:r>
         <w:t>DataQualityCheck.test_avg_missing</w:t>
       </w:r>
@@ -4082,14 +6352,9 @@
         <w:ind w:left="720"/>
       </w:pPr>
       <w:r>
-        <w:t>Columns With Missing (Train</w:t>
-      </w:r>
-      <w:proofErr w:type="gramStart"/>
-      <w:r>
-        <w:t>): {{</w:t>
+        <w:t>Columns With Missing (Train): {{</w:t>
       </w:r>
       <w:proofErr w:type="spellStart"/>
-      <w:proofErr w:type="gramEnd"/>
       <w:r>
         <w:t>DataQualityCheck.train_cols_missing</w:t>
       </w:r>
@@ -4103,14 +6368,9 @@
         <w:ind w:left="720"/>
       </w:pPr>
       <w:r>
-        <w:t>Columns With Missing (Test</w:t>
-      </w:r>
-      <w:proofErr w:type="gramStart"/>
-      <w:r>
-        <w:t>): {{</w:t>
+        <w:t>Columns With Missing (Test): {{</w:t>
       </w:r>
       <w:proofErr w:type="spellStart"/>
-      <w:proofErr w:type="gramEnd"/>
       <w:r>
         <w:t>DataQualityCheck.test_cols_missing</w:t>
       </w:r>
@@ -4124,14 +6384,9 @@
         <w:ind w:left="720"/>
       </w:pPr>
       <w:r>
-        <w:t xml:space="preserve">Constant </w:t>
-      </w:r>
-      <w:proofErr w:type="gramStart"/>
-      <w:r>
-        <w:t>Columns: {{</w:t>
+        <w:t>Constant Columns: {{</w:t>
       </w:r>
       <w:proofErr w:type="spellStart"/>
-      <w:proofErr w:type="gramEnd"/>
       <w:r>
         <w:t>DataQualityCheck.constant_columns_str</w:t>
       </w:r>
@@ -4146,7 +6401,6 @@
       </w:pPr>
       <w:bookmarkStart w:id="17" w:name="_Toc210534355"/>
       <w:r>
-        <w:lastRenderedPageBreak/>
         <w:t>Raw Data Validation</w:t>
       </w:r>
       <w:bookmarkEnd w:id="16"/>
@@ -4156,34 +6410,26 @@
       <w:pPr>
         <w:ind w:left="720"/>
         <w:rPr>
-          <w:rFonts w:ascii="Cambria" w:eastAsia="MS Mincho" w:hAnsi="Cambria" w:cs="Times New Roman"/>
-        </w:rPr>
-      </w:pPr>
-      <w:r>
-        <w:rPr>
-          <w:rFonts w:ascii="Cambria" w:eastAsia="MS Mincho" w:hAnsi="Cambria" w:cs="Times New Roman"/>
-        </w:rPr>
-        <w:t xml:space="preserve">Total </w:t>
-      </w:r>
-      <w:proofErr w:type="gramStart"/>
-      <w:r>
-        <w:rPr>
-          <w:rFonts w:ascii="Cambria" w:eastAsia="MS Mincho" w:hAnsi="Cambria" w:cs="Times New Roman"/>
-        </w:rPr>
-        <w:t>Rows: {{</w:t>
+          <w:rFonts w:ascii="Cambria" w:eastAsia="MS Mincho" w:hAnsi="Cambria"/>
+        </w:rPr>
+      </w:pPr>
+      <w:r>
+        <w:rPr>
+          <w:rFonts w:ascii="Cambria" w:eastAsia="MS Mincho" w:hAnsi="Cambria"/>
+        </w:rPr>
+        <w:t>Total Rows: {{</w:t>
       </w:r>
       <w:proofErr w:type="spellStart"/>
-      <w:proofErr w:type="gramEnd"/>
-      <w:r>
-        <w:rPr>
-          <w:rFonts w:ascii="Cambria" w:eastAsia="MS Mincho" w:hAnsi="Cambria" w:cs="Times New Roman"/>
+      <w:r>
+        <w:rPr>
+          <w:rFonts w:ascii="Cambria" w:eastAsia="MS Mincho" w:hAnsi="Cambria"/>
         </w:rPr>
         <w:t>RawDataCheck.total_rows</w:t>
       </w:r>
       <w:proofErr w:type="spellEnd"/>
       <w:r>
         <w:rPr>
-          <w:rFonts w:ascii="Cambria" w:eastAsia="MS Mincho" w:hAnsi="Cambria" w:cs="Times New Roman"/>
+          <w:rFonts w:ascii="Cambria" w:eastAsia="MS Mincho" w:hAnsi="Cambria"/>
         </w:rPr>
         <w:t>}}</w:t>
       </w:r>
@@ -4192,34 +6438,26 @@
       <w:pPr>
         <w:ind w:left="720"/>
         <w:rPr>
-          <w:rFonts w:ascii="Cambria" w:eastAsia="MS Mincho" w:hAnsi="Cambria" w:cs="Times New Roman"/>
-        </w:rPr>
-      </w:pPr>
-      <w:r>
-        <w:rPr>
-          <w:rFonts w:ascii="Cambria" w:eastAsia="MS Mincho" w:hAnsi="Cambria" w:cs="Times New Roman"/>
-        </w:rPr>
-        <w:t xml:space="preserve">Total </w:t>
-      </w:r>
-      <w:proofErr w:type="gramStart"/>
-      <w:r>
-        <w:rPr>
-          <w:rFonts w:ascii="Cambria" w:eastAsia="MS Mincho" w:hAnsi="Cambria" w:cs="Times New Roman"/>
-        </w:rPr>
-        <w:t>Columns: {{</w:t>
+          <w:rFonts w:ascii="Cambria" w:eastAsia="MS Mincho" w:hAnsi="Cambria"/>
+        </w:rPr>
+      </w:pPr>
+      <w:r>
+        <w:rPr>
+          <w:rFonts w:ascii="Cambria" w:eastAsia="MS Mincho" w:hAnsi="Cambria"/>
+        </w:rPr>
+        <w:t>Total Columns: {{</w:t>
       </w:r>
       <w:proofErr w:type="spellStart"/>
-      <w:proofErr w:type="gramEnd"/>
-      <w:r>
-        <w:rPr>
-          <w:rFonts w:ascii="Cambria" w:eastAsia="MS Mincho" w:hAnsi="Cambria" w:cs="Times New Roman"/>
+      <w:r>
+        <w:rPr>
+          <w:rFonts w:ascii="Cambria" w:eastAsia="MS Mincho" w:hAnsi="Cambria"/>
         </w:rPr>
         <w:t>RawDataCheck.total_columns</w:t>
       </w:r>
       <w:proofErr w:type="spellEnd"/>
       <w:r>
         <w:rPr>
-          <w:rFonts w:ascii="Cambria" w:eastAsia="MS Mincho" w:hAnsi="Cambria" w:cs="Times New Roman"/>
+          <w:rFonts w:ascii="Cambria" w:eastAsia="MS Mincho" w:hAnsi="Cambria"/>
         </w:rPr>
         <w:t>}}</w:t>
       </w:r>
@@ -4228,34 +6466,26 @@
       <w:pPr>
         <w:ind w:left="720"/>
         <w:rPr>
-          <w:rFonts w:ascii="Cambria" w:eastAsia="MS Mincho" w:hAnsi="Cambria" w:cs="Times New Roman"/>
-        </w:rPr>
-      </w:pPr>
-      <w:r>
-        <w:rPr>
-          <w:rFonts w:ascii="Cambria" w:eastAsia="MS Mincho" w:hAnsi="Cambria" w:cs="Times New Roman"/>
-        </w:rPr>
-        <w:t xml:space="preserve">Average </w:t>
-      </w:r>
-      <w:proofErr w:type="gramStart"/>
-      <w:r>
-        <w:rPr>
-          <w:rFonts w:ascii="Cambria" w:eastAsia="MS Mincho" w:hAnsi="Cambria" w:cs="Times New Roman"/>
-        </w:rPr>
-        <w:t>Missing: {{</w:t>
+          <w:rFonts w:ascii="Cambria" w:eastAsia="MS Mincho" w:hAnsi="Cambria"/>
+        </w:rPr>
+      </w:pPr>
+      <w:r>
+        <w:rPr>
+          <w:rFonts w:ascii="Cambria" w:eastAsia="MS Mincho" w:hAnsi="Cambria"/>
+        </w:rPr>
+        <w:t>Average Missing: {{</w:t>
       </w:r>
       <w:proofErr w:type="spellStart"/>
-      <w:proofErr w:type="gramEnd"/>
-      <w:r>
-        <w:rPr>
-          <w:rFonts w:ascii="Cambria" w:eastAsia="MS Mincho" w:hAnsi="Cambria" w:cs="Times New Roman"/>
+      <w:r>
+        <w:rPr>
+          <w:rFonts w:ascii="Cambria" w:eastAsia="MS Mincho" w:hAnsi="Cambria"/>
         </w:rPr>
         <w:t>RawDataCheck.avg_missing_pct</w:t>
       </w:r>
       <w:proofErr w:type="spellEnd"/>
       <w:r>
         <w:rPr>
-          <w:rFonts w:ascii="Cambria" w:eastAsia="MS Mincho" w:hAnsi="Cambria" w:cs="Times New Roman"/>
+          <w:rFonts w:ascii="Cambria" w:eastAsia="MS Mincho" w:hAnsi="Cambria"/>
         </w:rPr>
         <w:t>}}</w:t>
       </w:r>
@@ -4264,34 +6494,26 @@
       <w:pPr>
         <w:ind w:left="720"/>
         <w:rPr>
-          <w:rFonts w:ascii="Cambria" w:eastAsia="MS Mincho" w:hAnsi="Cambria" w:cs="Times New Roman"/>
-        </w:rPr>
-      </w:pPr>
-      <w:r>
-        <w:rPr>
-          <w:rFonts w:ascii="Cambria" w:eastAsia="MS Mincho" w:hAnsi="Cambria" w:cs="Times New Roman"/>
-        </w:rPr>
-        <w:t xml:space="preserve">Columns With </w:t>
-      </w:r>
-      <w:proofErr w:type="gramStart"/>
-      <w:r>
-        <w:rPr>
-          <w:rFonts w:ascii="Cambria" w:eastAsia="MS Mincho" w:hAnsi="Cambria" w:cs="Times New Roman"/>
-        </w:rPr>
-        <w:t>Missing: {{</w:t>
+          <w:rFonts w:ascii="Cambria" w:eastAsia="MS Mincho" w:hAnsi="Cambria"/>
+        </w:rPr>
+      </w:pPr>
+      <w:r>
+        <w:rPr>
+          <w:rFonts w:ascii="Cambria" w:eastAsia="MS Mincho" w:hAnsi="Cambria"/>
+        </w:rPr>
+        <w:t>Columns With Missing: {{</w:t>
       </w:r>
       <w:proofErr w:type="spellStart"/>
-      <w:proofErr w:type="gramEnd"/>
-      <w:r>
-        <w:rPr>
-          <w:rFonts w:ascii="Cambria" w:eastAsia="MS Mincho" w:hAnsi="Cambria" w:cs="Times New Roman"/>
+      <w:r>
+        <w:rPr>
+          <w:rFonts w:ascii="Cambria" w:eastAsia="MS Mincho" w:hAnsi="Cambria"/>
         </w:rPr>
         <w:t>RawDataCheck.columns_with_missing_str</w:t>
       </w:r>
       <w:proofErr w:type="spellEnd"/>
       <w:r>
         <w:rPr>
-          <w:rFonts w:ascii="Cambria" w:eastAsia="MS Mincho" w:hAnsi="Cambria" w:cs="Times New Roman"/>
+          <w:rFonts w:ascii="Cambria" w:eastAsia="MS Mincho" w:hAnsi="Cambria"/>
         </w:rPr>
         <w:t>}}</w:t>
       </w:r>
@@ -4300,34 +6522,26 @@
       <w:pPr>
         <w:ind w:left="720"/>
         <w:rPr>
-          <w:rFonts w:ascii="Cambria" w:eastAsia="MS Mincho" w:hAnsi="Cambria" w:cs="Times New Roman"/>
-        </w:rPr>
-      </w:pPr>
-      <w:r>
-        <w:rPr>
-          <w:rFonts w:ascii="Cambria" w:eastAsia="MS Mincho" w:hAnsi="Cambria" w:cs="Times New Roman"/>
-        </w:rPr>
-        <w:t xml:space="preserve">Duplicate </w:t>
-      </w:r>
-      <w:proofErr w:type="gramStart"/>
-      <w:r>
-        <w:rPr>
-          <w:rFonts w:ascii="Cambria" w:eastAsia="MS Mincho" w:hAnsi="Cambria" w:cs="Times New Roman"/>
-        </w:rPr>
-        <w:t>Rows: {{</w:t>
+          <w:rFonts w:ascii="Cambria" w:eastAsia="MS Mincho" w:hAnsi="Cambria"/>
+        </w:rPr>
+      </w:pPr>
+      <w:r>
+        <w:rPr>
+          <w:rFonts w:ascii="Cambria" w:eastAsia="MS Mincho" w:hAnsi="Cambria"/>
+        </w:rPr>
+        <w:t>Duplicate Rows: {{</w:t>
       </w:r>
       <w:proofErr w:type="spellStart"/>
-      <w:proofErr w:type="gramEnd"/>
-      <w:r>
-        <w:rPr>
-          <w:rFonts w:ascii="Cambria" w:eastAsia="MS Mincho" w:hAnsi="Cambria" w:cs="Times New Roman"/>
+      <w:r>
+        <w:rPr>
+          <w:rFonts w:ascii="Cambria" w:eastAsia="MS Mincho" w:hAnsi="Cambria"/>
         </w:rPr>
         <w:t>RawDataCheck.duplicate_rows</w:t>
       </w:r>
       <w:proofErr w:type="spellEnd"/>
       <w:r>
         <w:rPr>
-          <w:rFonts w:ascii="Cambria" w:eastAsia="MS Mincho" w:hAnsi="Cambria" w:cs="Times New Roman"/>
+          <w:rFonts w:ascii="Cambria" w:eastAsia="MS Mincho" w:hAnsi="Cambria"/>
         </w:rPr>
         <w:t>}}</w:t>
       </w:r>
@@ -4336,40 +6550,32 @@
       <w:pPr>
         <w:ind w:left="720"/>
         <w:rPr>
-          <w:rFonts w:ascii="Cambria" w:eastAsia="MS Mincho" w:hAnsi="Cambria" w:cs="Times New Roman"/>
-        </w:rPr>
-      </w:pPr>
-      <w:r>
-        <w:rPr>
-          <w:rFonts w:ascii="Cambria" w:eastAsia="MS Mincho" w:hAnsi="Cambria" w:cs="Times New Roman"/>
-        </w:rPr>
-        <w:t xml:space="preserve">Constant </w:t>
-      </w:r>
-      <w:proofErr w:type="gramStart"/>
-      <w:r>
-        <w:rPr>
-          <w:rFonts w:ascii="Cambria" w:eastAsia="MS Mincho" w:hAnsi="Cambria" w:cs="Times New Roman"/>
-        </w:rPr>
-        <w:t>Columns: {{</w:t>
+          <w:rFonts w:ascii="Cambria" w:eastAsia="MS Mincho" w:hAnsi="Cambria"/>
+        </w:rPr>
+      </w:pPr>
+      <w:r>
+        <w:rPr>
+          <w:rFonts w:ascii="Cambria" w:eastAsia="MS Mincho" w:hAnsi="Cambria"/>
+        </w:rPr>
+        <w:t>Constant Columns: {{</w:t>
       </w:r>
       <w:proofErr w:type="spellStart"/>
-      <w:proofErr w:type="gramEnd"/>
-      <w:r>
-        <w:rPr>
-          <w:rFonts w:ascii="Cambria" w:eastAsia="MS Mincho" w:hAnsi="Cambria" w:cs="Times New Roman"/>
+      <w:r>
+        <w:rPr>
+          <w:rFonts w:ascii="Cambria" w:eastAsia="MS Mincho" w:hAnsi="Cambria"/>
         </w:rPr>
         <w:t>RawDataCheck.constant_columns_str</w:t>
       </w:r>
       <w:proofErr w:type="spellEnd"/>
       <w:r>
         <w:rPr>
-          <w:rFonts w:ascii="Cambria" w:eastAsia="MS Mincho" w:hAnsi="Cambria" w:cs="Times New Roman"/>
+          <w:rFonts w:ascii="Cambria" w:eastAsia="MS Mincho" w:hAnsi="Cambria"/>
         </w:rPr>
         <w:t>}}</w:t>
       </w:r>
       <w:r>
         <w:rPr>
-          <w:rFonts w:ascii="Cambria" w:eastAsia="MS Mincho" w:hAnsi="Cambria" w:cs="Times New Roman"/>
+          <w:rFonts w:ascii="Cambria" w:eastAsia="MS Mincho" w:hAnsi="Cambria"/>
         </w:rPr>
         <w:br/>
       </w:r>
@@ -4463,64 +6669,17 @@
       <w:pPr>
         <w:ind w:left="720"/>
       </w:pPr>
-      <w:proofErr w:type="gramStart"/>
-      <w:r>
-        <w:t>Method: {{</w:t>
-      </w:r>
-      <w:proofErr w:type="gramEnd"/>
-      <w:r>
-        <w:t>CorrelationCheck.</w:t>
-      </w:r>
-      <w:proofErr w:type="gramStart"/>
-      <w:r>
-        <w:t>method2}},</w:t>
-      </w:r>
-      <w:proofErr w:type="gramEnd"/>
-      <w:r>
-        <w:t xml:space="preserve"> </w:t>
-      </w:r>
-      <w:proofErr w:type="gramStart"/>
-      <w:r>
-        <w:t>Threshold: {{</w:t>
-      </w:r>
-      <w:proofErr w:type="gramEnd"/>
-      <w:r>
-        <w:t>CorrelationCheck.</w:t>
-      </w:r>
-      <w:proofErr w:type="gramStart"/>
-      <w:r>
-        <w:t>threshold2}},</w:t>
-      </w:r>
-      <w:proofErr w:type="gramEnd"/>
+      <w:r>
+        <w:t>Method: {{CorrelationCheck.method2}}, Threshold: {{CorrelationCheck.threshold2}},</w:t>
+      </w:r>
     </w:p>
     <w:p>
       <w:pPr>
         <w:ind w:left="720"/>
       </w:pPr>
       <w:r>
-        <w:t xml:space="preserve">Features </w:t>
-      </w:r>
-      <w:proofErr w:type="gramStart"/>
-      <w:r>
-        <w:t>plotted: {{</w:t>
-      </w:r>
-      <w:proofErr w:type="gramEnd"/>
-      <w:r>
-        <w:t>CorrelationCheck.plotted_features2}} of {{CorrelationCheck</w:t>
-      </w:r>
-      <w:proofErr w:type="gramStart"/>
-      <w:r>
-        <w:t>.n</w:t>
-      </w:r>
-      <w:proofErr w:type="gramEnd"/>
-      <w:r>
-        <w:t>_numeric_</w:t>
-      </w:r>
-      <w:proofErr w:type="gramStart"/>
-      <w:r>
-        <w:t>features2}},</w:t>
-      </w:r>
-      <w:proofErr w:type="gramEnd"/>
+        <w:t>Features plotted: {{CorrelationCheck.plotted_features2}} of {{CorrelationCheck.n_numeric_features2}},</w:t>
+      </w:r>
     </w:p>
     <w:p>
       <w:pPr>
@@ -4535,35 +6694,17 @@
       </w:r>
       <w:proofErr w:type="spellEnd"/>
       <w:r>
-        <w:t xml:space="preserve"> pairs ≥ threshold: {{CorrelationCheck.n_pairs_flagged_ge_</w:t>
-      </w:r>
-      <w:proofErr w:type="gramStart"/>
-      <w:r>
-        <w:t>threshold2}} (</w:t>
-      </w:r>
-      <w:proofErr w:type="gramEnd"/>
-      <w:r>
-        <w:t>of {{CorrelationCheck.n_pairs_</w:t>
-      </w:r>
-      <w:proofErr w:type="gramStart"/>
-      <w:r>
-        <w:t>total2}})</w:t>
-      </w:r>
-      <w:proofErr w:type="gramEnd"/>
+        <w:t xml:space="preserve"> pairs ≥ threshold: {{CorrelationCheck.n_pairs_flagged_ge_threshold2}} (of {{CorrelationCheck.n_pairs_total2}})</w:t>
+      </w:r>
     </w:p>
     <w:p>
       <w:pPr>
         <w:ind w:left="720"/>
       </w:pPr>
       <w:r>
-        <w:t xml:space="preserve">Full </w:t>
-      </w:r>
-      <w:proofErr w:type="gramStart"/>
-      <w:r>
-        <w:t>CSV: {{</w:t>
+        <w:t>Full CSV: {{</w:t>
       </w:r>
       <w:proofErr w:type="spellStart"/>
-      <w:proofErr w:type="gramEnd"/>
       <w:r>
         <w:t>CorrelationCheck.top_pairs_csv_path</w:t>
       </w:r>
@@ -4577,14 +6718,9 @@
         <w:ind w:left="720"/>
       </w:pPr>
       <w:r>
-        <w:t xml:space="preserve">Pearson Correlation </w:t>
-      </w:r>
-      <w:proofErr w:type="gramStart"/>
-      <w:r>
-        <w:t>CSV: {{</w:t>
+        <w:t>Pearson Correlation CSV: {{</w:t>
       </w:r>
       <w:proofErr w:type="spellStart"/>
-      <w:proofErr w:type="gramEnd"/>
       <w:r>
         <w:t>correlation_pearson_path</w:t>
       </w:r>
@@ -4598,14 +6734,9 @@
         <w:ind w:left="720"/>
       </w:pPr>
       <w:r>
-        <w:t xml:space="preserve">Spearman Correlation </w:t>
-      </w:r>
-      <w:proofErr w:type="gramStart"/>
-      <w:r>
-        <w:t>CSV: {{</w:t>
+        <w:t>Spearman Correlation CSV: {{</w:t>
       </w:r>
       <w:proofErr w:type="spellStart"/>
-      <w:proofErr w:type="gramEnd"/>
       <w:r>
         <w:t>correlation_spearman_path</w:t>
       </w:r>
@@ -4660,6 +6791,7 @@
       <w:bookmarkStart w:id="24" w:name="_Toc201463070"/>
       <w:bookmarkStart w:id="25" w:name="_Toc210534360"/>
       <w:r>
+        <w:lastRenderedPageBreak/>
         <w:t>Exploratory</w:t>
       </w:r>
       <w:r>
@@ -4673,14 +6805,9 @@
         <w:ind w:left="720"/>
       </w:pPr>
       <w:r>
-        <w:t xml:space="preserve">Summary Stats </w:t>
-      </w:r>
-      <w:proofErr w:type="gramStart"/>
-      <w:r>
-        <w:t>CSV: {{</w:t>
+        <w:t>Summary Stats CSV: {{</w:t>
       </w:r>
       <w:proofErr w:type="spellStart"/>
-      <w:proofErr w:type="gramEnd"/>
       <w:r>
         <w:t>eda_summary_path</w:t>
       </w:r>
@@ -4694,15 +6821,9 @@
         <w:ind w:left="720"/>
       </w:pPr>
       <w:r>
-        <w:lastRenderedPageBreak/>
-        <w:t xml:space="preserve">Missing Values </w:t>
-      </w:r>
-      <w:proofErr w:type="gramStart"/>
-      <w:r>
-        <w:t>CSV: {{</w:t>
+        <w:t>Missing Values CSV: {{</w:t>
       </w:r>
       <w:proofErr w:type="spellStart"/>
-      <w:proofErr w:type="gramEnd"/>
       <w:r>
         <w:t>eda_missing_path</w:t>
       </w:r>
@@ -4821,10 +6942,7 @@
         <w:t>*</w:t>
       </w:r>
       <w:r>
-        <w:t xml:space="preserve"> </w:t>
-      </w:r>
-      <w:r>
-        <w:t>Calculated on the same dataset that was used to train and evaluate the primary model</w:t>
+        <w:t xml:space="preserve"> Calculated on the same dataset that was used to train and evaluate the primary model</w:t>
       </w:r>
       <w:r>
         <w:t>.</w:t>
@@ -4846,7 +6964,7 @@
       <w:pPr>
         <w:ind w:firstLine="720"/>
         <w:rPr>
-          <w:rFonts w:ascii="Cambria" w:eastAsia="MS Mincho" w:hAnsi="Cambria" w:cs="Times New Roman"/>
+          <w:rFonts w:ascii="Cambria" w:eastAsia="MS Mincho" w:hAnsi="Cambria"/>
         </w:rPr>
       </w:pPr>
       <w:r>
@@ -4978,14 +7096,9 @@
         <w:ind w:firstLine="720"/>
       </w:pPr>
       <w:r>
-        <w:t xml:space="preserve">Overall </w:t>
-      </w:r>
-      <w:proofErr w:type="gramStart"/>
-      <w:r>
-        <w:t>Pass: {{</w:t>
+        <w:t>Overall Pass: {{</w:t>
       </w:r>
       <w:proofErr w:type="spellStart"/>
-      <w:proofErr w:type="gramEnd"/>
       <w:r>
         <w:t>RuleEngineCheck.overall_pass_str</w:t>
       </w:r>
@@ -4999,11 +7112,7 @@
         <w:ind w:firstLine="720"/>
       </w:pPr>
       <w:r>
-        <w:t xml:space="preserve">Rule </w:t>
-      </w:r>
-      <w:proofErr w:type="gramStart"/>
-      <w:r>
-        <w:t>Details</w:t>
+        <w:t>Rule Details</w:t>
       </w:r>
       <w:r>
         <w:t xml:space="preserve">: </w:t>
@@ -5012,7 +7121,6 @@
         <w:t>{{</w:t>
       </w:r>
       <w:proofErr w:type="spellStart"/>
-      <w:proofErr w:type="gramEnd"/>
       <w:r>
         <w:t>RuleEngineCheck.rules_text</w:t>
       </w:r>
@@ -5061,12 +7169,10 @@
         <w:pStyle w:val="Heading3"/>
       </w:pPr>
       <w:bookmarkStart w:id="41" w:name="_Toc210534372"/>
-      <w:proofErr w:type="gramStart"/>
       <w:r>
         <w:t>Module: {{</w:t>
       </w:r>
       <w:proofErr w:type="spellStart"/>
-      <w:proofErr w:type="gramEnd"/>
       <w:r>
         <w:t>ModelMetaCheck.module</w:t>
       </w:r>
@@ -5314,15 +7420,15 @@
           <w:rFonts w:eastAsia="MS Gothic"/>
         </w:rPr>
       </w:pPr>
-      <w:bookmarkStart w:id="48" w:name="_Hlk210303132"/>
-      <w:bookmarkStart w:id="49" w:name="_Toc210534377"/>
+      <w:bookmarkStart w:id="48" w:name="_Toc210534377"/>
+      <w:bookmarkStart w:id="49" w:name="_Hlk210303132"/>
       <w:r>
         <w:rPr>
           <w:rFonts w:eastAsia="MS Gothic"/>
         </w:rPr>
         <w:t>Top Features by Mean |SHAP| (Bar)</w:t>
       </w:r>
-      <w:bookmarkEnd w:id="49"/>
+      <w:bookmarkEnd w:id="48"/>
       <w:r>
         <w:rPr>
           <w:rFonts w:eastAsia="MS Gothic"/>
@@ -5429,11 +7535,11 @@
         <w:t>}}</w:t>
       </w:r>
     </w:p>
-    <w:bookmarkEnd w:id="48"/>
-    <w:p>
-      <w:pPr>
-        <w:rPr>
-          <w:rFonts w:ascii="Cambria" w:eastAsia="MS Mincho" w:hAnsi="Cambria" w:cs="Times New Roman"/>
+    <w:bookmarkEnd w:id="49"/>
+    <w:p>
+      <w:pPr>
+        <w:rPr>
+          <w:rFonts w:ascii="Cambria" w:eastAsia="MS Mincho" w:hAnsi="Cambria"/>
         </w:rPr>
       </w:pPr>
     </w:p>
@@ -6884,15 +8990,13 @@
   <w:style w:type="paragraph" w:default="1" w:styleId="Normal">
     <w:name w:val="Normal"/>
     <w:qFormat/>
-    <w:rsid w:val="005538C9"/>
+    <w:rsid w:val="005E60EB"/>
     <w:pPr>
-      <w:spacing w:after="200" w:line="276" w:lineRule="auto"/>
+      <w:spacing w:after="0" w:line="240" w:lineRule="auto"/>
     </w:pPr>
     <w:rPr>
-      <w:rFonts w:eastAsiaTheme="minorEastAsia"/>
+      <w:rFonts w:ascii="Times New Roman" w:eastAsia="Times New Roman" w:hAnsi="Times New Roman" w:cs="Times New Roman"/>
       <w:kern w:val="0"/>
-      <w:sz w:val="22"/>
-      <w:szCs w:val="22"/>
       <w14:ligatures w14:val="none"/>
     </w:rPr>
   </w:style>
@@ -6968,9 +9072,11 @@
       <w:outlineLvl w:val="2"/>
     </w:pPr>
     <w:rPr>
-      <w:rFonts w:eastAsiaTheme="majorEastAsia" w:cstheme="majorBidi"/>
+      <w:rFonts w:asciiTheme="minorHAnsi" w:eastAsiaTheme="majorEastAsia" w:hAnsiTheme="minorHAnsi" w:cstheme="majorBidi"/>
       <w:color w:val="0F4761" w:themeColor="accent1" w:themeShade="BF"/>
       <w:kern w:val="2"/>
+      <w:sz w:val="22"/>
+      <w:szCs w:val="22"/>
       <w14:ligatures w14:val="standardContextual"/>
     </w:rPr>
   </w:style>
@@ -6991,13 +9097,11 @@
       <w:outlineLvl w:val="3"/>
     </w:pPr>
     <w:rPr>
-      <w:rFonts w:eastAsiaTheme="majorEastAsia" w:cstheme="majorBidi"/>
+      <w:rFonts w:asciiTheme="minorHAnsi" w:eastAsiaTheme="majorEastAsia" w:hAnsiTheme="minorHAnsi" w:cstheme="majorBidi"/>
       <w:i/>
       <w:iCs/>
       <w:color w:val="0F4761" w:themeColor="accent1" w:themeShade="BF"/>
       <w:kern w:val="2"/>
-      <w:sz w:val="24"/>
-      <w:szCs w:val="24"/>
       <w14:ligatures w14:val="standardContextual"/>
     </w:rPr>
   </w:style>
@@ -7018,11 +9122,9 @@
       <w:outlineLvl w:val="4"/>
     </w:pPr>
     <w:rPr>
-      <w:rFonts w:eastAsiaTheme="majorEastAsia" w:cstheme="majorBidi"/>
+      <w:rFonts w:asciiTheme="minorHAnsi" w:eastAsiaTheme="majorEastAsia" w:hAnsiTheme="minorHAnsi" w:cstheme="majorBidi"/>
       <w:color w:val="0F4761" w:themeColor="accent1" w:themeShade="BF"/>
       <w:kern w:val="2"/>
-      <w:sz w:val="24"/>
-      <w:szCs w:val="24"/>
       <w14:ligatures w14:val="standardContextual"/>
     </w:rPr>
   </w:style>
@@ -7039,17 +9141,15 @@
     <w:pPr>
       <w:keepNext/>
       <w:keepLines/>
-      <w:spacing w:before="40" w:after="0" w:line="278" w:lineRule="auto"/>
+      <w:spacing w:before="40" w:line="278" w:lineRule="auto"/>
       <w:outlineLvl w:val="5"/>
     </w:pPr>
     <w:rPr>
-      <w:rFonts w:eastAsiaTheme="majorEastAsia" w:cstheme="majorBidi"/>
+      <w:rFonts w:asciiTheme="minorHAnsi" w:eastAsiaTheme="majorEastAsia" w:hAnsiTheme="minorHAnsi" w:cstheme="majorBidi"/>
       <w:i/>
       <w:iCs/>
       <w:color w:val="595959" w:themeColor="text1" w:themeTint="A6"/>
       <w:kern w:val="2"/>
-      <w:sz w:val="24"/>
-      <w:szCs w:val="24"/>
       <w14:ligatures w14:val="standardContextual"/>
     </w:rPr>
   </w:style>
@@ -7066,15 +9166,13 @@
     <w:pPr>
       <w:keepNext/>
       <w:keepLines/>
-      <w:spacing w:before="40" w:after="0" w:line="278" w:lineRule="auto"/>
+      <w:spacing w:before="40" w:line="278" w:lineRule="auto"/>
       <w:outlineLvl w:val="6"/>
     </w:pPr>
     <w:rPr>
-      <w:rFonts w:eastAsiaTheme="majorEastAsia" w:cstheme="majorBidi"/>
+      <w:rFonts w:asciiTheme="minorHAnsi" w:eastAsiaTheme="majorEastAsia" w:hAnsiTheme="minorHAnsi" w:cstheme="majorBidi"/>
       <w:color w:val="595959" w:themeColor="text1" w:themeTint="A6"/>
       <w:kern w:val="2"/>
-      <w:sz w:val="24"/>
-      <w:szCs w:val="24"/>
       <w14:ligatures w14:val="standardContextual"/>
     </w:rPr>
   </w:style>
@@ -7091,17 +9189,15 @@
     <w:pPr>
       <w:keepNext/>
       <w:keepLines/>
-      <w:spacing w:after="0" w:line="278" w:lineRule="auto"/>
+      <w:spacing w:line="278" w:lineRule="auto"/>
       <w:outlineLvl w:val="7"/>
     </w:pPr>
     <w:rPr>
-      <w:rFonts w:eastAsiaTheme="majorEastAsia" w:cstheme="majorBidi"/>
+      <w:rFonts w:asciiTheme="minorHAnsi" w:eastAsiaTheme="majorEastAsia" w:hAnsiTheme="minorHAnsi" w:cstheme="majorBidi"/>
       <w:i/>
       <w:iCs/>
       <w:color w:val="272727" w:themeColor="text1" w:themeTint="D8"/>
       <w:kern w:val="2"/>
-      <w:sz w:val="24"/>
-      <w:szCs w:val="24"/>
       <w14:ligatures w14:val="standardContextual"/>
     </w:rPr>
   </w:style>
@@ -7118,21 +9214,20 @@
     <w:pPr>
       <w:keepNext/>
       <w:keepLines/>
-      <w:spacing w:after="0" w:line="278" w:lineRule="auto"/>
+      <w:spacing w:line="278" w:lineRule="auto"/>
       <w:outlineLvl w:val="8"/>
     </w:pPr>
     <w:rPr>
-      <w:rFonts w:eastAsiaTheme="majorEastAsia" w:cstheme="majorBidi"/>
+      <w:rFonts w:asciiTheme="minorHAnsi" w:eastAsiaTheme="majorEastAsia" w:hAnsiTheme="minorHAnsi" w:cstheme="majorBidi"/>
       <w:color w:val="272727" w:themeColor="text1" w:themeTint="D8"/>
       <w:kern w:val="2"/>
-      <w:sz w:val="24"/>
-      <w:szCs w:val="24"/>
       <w14:ligatures w14:val="standardContextual"/>
     </w:rPr>
   </w:style>
   <w:style w:type="character" w:default="1" w:styleId="DefaultParagraphFont">
     <w:name w:val="Default Paragraph Font"/>
     <w:uiPriority w:val="1"/>
+    <w:semiHidden/>
     <w:unhideWhenUsed/>
   </w:style>
   <w:style w:type="table" w:default="1" w:styleId="TableNormal">
@@ -7282,7 +9377,7 @@
     <w:qFormat/>
     <w:rsid w:val="00E87625"/>
     <w:pPr>
-      <w:spacing w:after="80" w:line="240" w:lineRule="auto"/>
+      <w:spacing w:after="80"/>
       <w:contextualSpacing/>
     </w:pPr>
     <w:rPr>
@@ -7323,7 +9418,7 @@
       <w:spacing w:after="160" w:line="278" w:lineRule="auto"/>
     </w:pPr>
     <w:rPr>
-      <w:rFonts w:eastAsiaTheme="majorEastAsia" w:cstheme="majorBidi"/>
+      <w:rFonts w:asciiTheme="minorHAnsi" w:eastAsiaTheme="majorEastAsia" w:hAnsiTheme="minorHAnsi" w:cstheme="majorBidi"/>
       <w:color w:val="595959" w:themeColor="text1" w:themeTint="A6"/>
       <w:spacing w:val="15"/>
       <w:kern w:val="2"/>
@@ -7359,13 +9454,11 @@
       <w:jc w:val="center"/>
     </w:pPr>
     <w:rPr>
-      <w:rFonts w:eastAsiaTheme="minorHAnsi"/>
+      <w:rFonts w:asciiTheme="minorHAnsi" w:eastAsiaTheme="minorHAnsi" w:hAnsiTheme="minorHAnsi" w:cstheme="minorBidi"/>
       <w:i/>
       <w:iCs/>
       <w:color w:val="404040" w:themeColor="text1" w:themeTint="BF"/>
       <w:kern w:val="2"/>
-      <w:sz w:val="24"/>
-      <w:szCs w:val="24"/>
       <w14:ligatures w14:val="standardContextual"/>
     </w:rPr>
   </w:style>
@@ -7393,10 +9486,8 @@
       <w:contextualSpacing/>
     </w:pPr>
     <w:rPr>
-      <w:rFonts w:eastAsiaTheme="minorHAnsi"/>
+      <w:rFonts w:asciiTheme="minorHAnsi" w:eastAsiaTheme="minorHAnsi" w:hAnsiTheme="minorHAnsi" w:cstheme="minorBidi"/>
       <w:kern w:val="2"/>
-      <w:sz w:val="24"/>
-      <w:szCs w:val="24"/>
       <w14:ligatures w14:val="standardContextual"/>
     </w:rPr>
   </w:style>
@@ -7430,13 +9521,11 @@
       <w:jc w:val="center"/>
     </w:pPr>
     <w:rPr>
-      <w:rFonts w:eastAsiaTheme="minorHAnsi"/>
+      <w:rFonts w:asciiTheme="minorHAnsi" w:eastAsiaTheme="minorHAnsi" w:hAnsiTheme="minorHAnsi" w:cstheme="minorBidi"/>
       <w:i/>
       <w:iCs/>
       <w:color w:val="0F4761" w:themeColor="accent1" w:themeShade="BF"/>
       <w:kern w:val="2"/>
-      <w:sz w:val="24"/>
-      <w:szCs w:val="24"/>
       <w14:ligatures w14:val="standardContextual"/>
     </w:rPr>
   </w:style>
@@ -7517,11 +9606,14 @@
         <w:tab w:val="left" w:pos="720"/>
         <w:tab w:val="right" w:leader="dot" w:pos="8630"/>
       </w:tabs>
-      <w:spacing w:after="100"/>
+      <w:spacing w:after="100" w:line="276" w:lineRule="auto"/>
       <w:ind w:left="220"/>
     </w:pPr>
     <w:rPr>
+      <w:rFonts w:asciiTheme="minorHAnsi" w:eastAsiaTheme="minorEastAsia" w:hAnsiTheme="minorHAnsi" w:cstheme="minorBidi"/>
       <w:noProof/>
+      <w:sz w:val="22"/>
+      <w:szCs w:val="22"/>
     </w:rPr>
   </w:style>
   <w:style w:type="paragraph" w:styleId="TOC3">
@@ -7533,9 +9625,14 @@
     <w:unhideWhenUsed/>
     <w:rsid w:val="009A6A52"/>
     <w:pPr>
-      <w:spacing w:after="100"/>
+      <w:spacing w:after="100" w:line="276" w:lineRule="auto"/>
       <w:ind w:left="440"/>
     </w:pPr>
+    <w:rPr>
+      <w:rFonts w:asciiTheme="minorHAnsi" w:eastAsiaTheme="minorEastAsia" w:hAnsiTheme="minorHAnsi" w:cstheme="minorBidi"/>
+      <w:sz w:val="22"/>
+      <w:szCs w:val="22"/>
+    </w:rPr>
   </w:style>
   <w:style w:type="character" w:styleId="Hyperlink">
     <w:name w:val="Hyperlink"/>
@@ -7555,13 +9652,8 @@
     <w:unhideWhenUsed/>
     <w:rsid w:val="008D7B37"/>
     <w:pPr>
-      <w:spacing w:before="100" w:beforeAutospacing="1" w:after="100" w:afterAutospacing="1" w:line="240" w:lineRule="auto"/>
+      <w:spacing w:before="100" w:beforeAutospacing="1" w:after="100" w:afterAutospacing="1"/>
     </w:pPr>
-    <w:rPr>
-      <w:rFonts w:ascii="Times New Roman" w:eastAsia="Times New Roman" w:hAnsi="Times New Roman" w:cs="Times New Roman"/>
-      <w:sz w:val="24"/>
-      <w:szCs w:val="24"/>
-    </w:rPr>
   </w:style>
   <w:style w:type="character" w:styleId="Emphasis">
     <w:name w:val="Emphasis"/>
@@ -7589,6 +9681,11 @@
       <w:szCs w:val="22"/>
       <w14:ligatures w14:val="none"/>
     </w:rPr>
+  </w:style>
+  <w:style w:type="character" w:customStyle="1" w:styleId="mtk1">
+    <w:name w:val="mtk1"/>
+    <w:basedOn w:val="DefaultParagraphFont"/>
+    <w:rsid w:val="006122A1"/>
   </w:style>
 </w:styles>
 </file>

</xml_diff>